<commit_message>
Lett oppdatering basert på tilbakemeldinger. Lagt ved .png for git-history og sessioninfo.
</commit_message>
<xml_diff>
--- a/MSB105-Katrine,Karl-Gunnar.docx
+++ b/MSB105-Katrine,Karl-Gunnar.docx
@@ -1557,7 +1557,7 @@
         <w:t xml:space="preserve"> </w:t>
       </w:r>
       <w:r>
-        <w:t xml:space="preserve">En løsning på denne utfordringen kan være å legge ved følgende</w:t>
+        <w:t xml:space="preserve">En løsning på denne utfordringen kan være å legge ved følgende kode i en</w:t>
       </w:r>
       <w:r>
         <w:t xml:space="preserve"> </w:t>
@@ -1572,7 +1572,10 @@
         <w:t xml:space="preserve">”</w:t>
       </w:r>
       <w:r>
-        <w:t xml:space="preserve">.</w:t>
+        <w:t xml:space="preserve"> </w:t>
+      </w:r>
+      <w:r>
+        <w:t xml:space="preserve">eller skjermbilde.</w:t>
       </w:r>
       <w:r>
         <w:t xml:space="preserve"> </w:t>
@@ -1583,372 +1586,13 @@
     </w:p>
     <w:p>
       <w:pPr>
-        <w:pStyle w:val="SourceCode"/>
-      </w:pPr>
-      <w:r>
-        <w:rPr>
-          <w:rStyle w:val="KeywordTok"/>
-        </w:rPr>
-        <w:t xml:space="preserve">sessionInfo</w:t>
-      </w:r>
-      <w:r>
-        <w:rPr>
-          <w:rStyle w:val="NormalTok"/>
-        </w:rPr>
-        <w:t xml:space="preserve">()</w:t>
-      </w:r>
-    </w:p>
-    <w:p>
-      <w:pPr>
-        <w:pStyle w:val="SourceCode"/>
+        <w:pStyle w:val="BodyText"/>
       </w:pPr>
       <w:r>
         <w:rPr>
           <w:rStyle w:val="VerbatimChar"/>
         </w:rPr>
-        <w:t xml:space="preserve">## R version 4.0.2 (2020-06-22)</w:t>
-      </w:r>
-      <w:r>
-        <w:br/>
-      </w:r>
-      <w:r>
-        <w:rPr>
-          <w:rStyle w:val="VerbatimChar"/>
-        </w:rPr>
-        <w:t xml:space="preserve">## Platform: x86_64-w64-mingw32/x64 (64-bit)</w:t>
-      </w:r>
-      <w:r>
-        <w:br/>
-      </w:r>
-      <w:r>
-        <w:rPr>
-          <w:rStyle w:val="VerbatimChar"/>
-        </w:rPr>
-        <w:t xml:space="preserve">## Running under: Windows 10 x64 (build 19041)</w:t>
-      </w:r>
-      <w:r>
-        <w:br/>
-      </w:r>
-      <w:r>
-        <w:rPr>
-          <w:rStyle w:val="VerbatimChar"/>
-        </w:rPr>
-        <w:t xml:space="preserve">## </w:t>
-      </w:r>
-      <w:r>
-        <w:br/>
-      </w:r>
-      <w:r>
-        <w:rPr>
-          <w:rStyle w:val="VerbatimChar"/>
-        </w:rPr>
-        <w:t xml:space="preserve">## Matrix products: default</w:t>
-      </w:r>
-      <w:r>
-        <w:br/>
-      </w:r>
-      <w:r>
-        <w:rPr>
-          <w:rStyle w:val="VerbatimChar"/>
-        </w:rPr>
-        <w:t xml:space="preserve">## </w:t>
-      </w:r>
-      <w:r>
-        <w:br/>
-      </w:r>
-      <w:r>
-        <w:rPr>
-          <w:rStyle w:val="VerbatimChar"/>
-        </w:rPr>
-        <w:t xml:space="preserve">## locale:</w:t>
-      </w:r>
-      <w:r>
-        <w:br/>
-      </w:r>
-      <w:r>
-        <w:rPr>
-          <w:rStyle w:val="VerbatimChar"/>
-        </w:rPr>
-        <w:t xml:space="preserve">## [1] LC_COLLATE=Norwegian Bokmål_Norway.1252 </w:t>
-      </w:r>
-      <w:r>
-        <w:br/>
-      </w:r>
-      <w:r>
-        <w:rPr>
-          <w:rStyle w:val="VerbatimChar"/>
-        </w:rPr>
-        <w:t xml:space="preserve">## [2] LC_CTYPE=Norwegian Bokmål_Norway.1252   </w:t>
-      </w:r>
-      <w:r>
-        <w:br/>
-      </w:r>
-      <w:r>
-        <w:rPr>
-          <w:rStyle w:val="VerbatimChar"/>
-        </w:rPr>
-        <w:t xml:space="preserve">## [3] LC_MONETARY=Norwegian Bokmål_Norway.1252</w:t>
-      </w:r>
-      <w:r>
-        <w:br/>
-      </w:r>
-      <w:r>
-        <w:rPr>
-          <w:rStyle w:val="VerbatimChar"/>
-        </w:rPr>
-        <w:t xml:space="preserve">## [4] LC_NUMERIC=C                            </w:t>
-      </w:r>
-      <w:r>
-        <w:br/>
-      </w:r>
-      <w:r>
-        <w:rPr>
-          <w:rStyle w:val="VerbatimChar"/>
-        </w:rPr>
-        <w:t xml:space="preserve">## [5] LC_TIME=Norwegian Bokmål_Norway.1252    </w:t>
-      </w:r>
-      <w:r>
-        <w:br/>
-      </w:r>
-      <w:r>
-        <w:rPr>
-          <w:rStyle w:val="VerbatimChar"/>
-        </w:rPr>
-        <w:t xml:space="preserve">## </w:t>
-      </w:r>
-      <w:r>
-        <w:br/>
-      </w:r>
-      <w:r>
-        <w:rPr>
-          <w:rStyle w:val="VerbatimChar"/>
-        </w:rPr>
-        <w:t xml:space="preserve">## attached base packages:</w:t>
-      </w:r>
-      <w:r>
-        <w:br/>
-      </w:r>
-      <w:r>
-        <w:rPr>
-          <w:rStyle w:val="VerbatimChar"/>
-        </w:rPr>
-        <w:t xml:space="preserve">## [1] stats     graphics  grDevices utils     datasets  methods   base     </w:t>
-      </w:r>
-      <w:r>
-        <w:br/>
-      </w:r>
-      <w:r>
-        <w:rPr>
-          <w:rStyle w:val="VerbatimChar"/>
-        </w:rPr>
-        <w:t xml:space="preserve">## </w:t>
-      </w:r>
-      <w:r>
-        <w:br/>
-      </w:r>
-      <w:r>
-        <w:rPr>
-          <w:rStyle w:val="VerbatimChar"/>
-        </w:rPr>
-        <w:t xml:space="preserve">## other attached packages:</w:t>
-      </w:r>
-      <w:r>
-        <w:br/>
-      </w:r>
-      <w:r>
-        <w:rPr>
-          <w:rStyle w:val="VerbatimChar"/>
-        </w:rPr>
-        <w:t xml:space="preserve">##  [1] ggpubr_0.4.0    forcats_0.5.0   stringr_1.4.0   dplyr_1.0.1    </w:t>
-      </w:r>
-      <w:r>
-        <w:br/>
-      </w:r>
-      <w:r>
-        <w:rPr>
-          <w:rStyle w:val="VerbatimChar"/>
-        </w:rPr>
-        <w:t xml:space="preserve">##  [5] purrr_0.3.4     readr_1.3.1     tidyr_1.1.1     tibble_3.0.3   </w:t>
-      </w:r>
-      <w:r>
-        <w:br/>
-      </w:r>
-      <w:r>
-        <w:rPr>
-          <w:rStyle w:val="VerbatimChar"/>
-        </w:rPr>
-        <w:t xml:space="preserve">##  [9] tidyverse_1.3.0 tinytex_0.25    ggplot2_3.3.2  </w:t>
-      </w:r>
-      <w:r>
-        <w:br/>
-      </w:r>
-      <w:r>
-        <w:rPr>
-          <w:rStyle w:val="VerbatimChar"/>
-        </w:rPr>
-        <w:t xml:space="preserve">## </w:t>
-      </w:r>
-      <w:r>
-        <w:br/>
-      </w:r>
-      <w:r>
-        <w:rPr>
-          <w:rStyle w:val="VerbatimChar"/>
-        </w:rPr>
-        <w:t xml:space="preserve">## loaded via a namespace (and not attached):</w:t>
-      </w:r>
-      <w:r>
-        <w:br/>
-      </w:r>
-      <w:r>
-        <w:rPr>
-          <w:rStyle w:val="VerbatimChar"/>
-        </w:rPr>
-        <w:t xml:space="preserve">##  [1] Rcpp_1.0.5        lattice_0.20-41   lubridate_1.7.9   assertthat_0.2.1 </w:t>
-      </w:r>
-      <w:r>
-        <w:br/>
-      </w:r>
-      <w:r>
-        <w:rPr>
-          <w:rStyle w:val="VerbatimChar"/>
-        </w:rPr>
-        <w:t xml:space="preserve">##  [5] digest_0.6.25     R6_2.4.1          cellranger_1.1.0  backports_1.1.8  </w:t>
-      </w:r>
-      <w:r>
-        <w:br/>
-      </w:r>
-      <w:r>
-        <w:rPr>
-          <w:rStyle w:val="VerbatimChar"/>
-        </w:rPr>
-        <w:t xml:space="preserve">##  [9] reprex_0.3.0      evaluate_0.14     httr_1.4.2        pillar_1.4.6     </w:t>
-      </w:r>
-      <w:r>
-        <w:br/>
-      </w:r>
-      <w:r>
-        <w:rPr>
-          <w:rStyle w:val="VerbatimChar"/>
-        </w:rPr>
-        <w:t xml:space="preserve">## [13] rlang_0.4.7       curl_4.3          readxl_1.3.1      rstudioapi_0.11  </w:t>
-      </w:r>
-      <w:r>
-        <w:br/>
-      </w:r>
-      <w:r>
-        <w:rPr>
-          <w:rStyle w:val="VerbatimChar"/>
-        </w:rPr>
-        <w:t xml:space="preserve">## [17] data.table_1.13.0 car_3.0-9         blob_1.2.1        Matrix_1.2-18    </w:t>
-      </w:r>
-      <w:r>
-        <w:br/>
-      </w:r>
-      <w:r>
-        <w:rPr>
-          <w:rStyle w:val="VerbatimChar"/>
-        </w:rPr>
-        <w:t xml:space="preserve">## [21] rmarkdown_2.3     labeling_0.3      splines_4.0.2     foreign_0.8-80   </w:t>
-      </w:r>
-      <w:r>
-        <w:br/>
-      </w:r>
-      <w:r>
-        <w:rPr>
-          <w:rStyle w:val="VerbatimChar"/>
-        </w:rPr>
-        <w:t xml:space="preserve">## [25] munsell_0.5.0     broom_0.7.0       compiler_4.0.2    modelr_0.1.8     </w:t>
-      </w:r>
-      <w:r>
-        <w:br/>
-      </w:r>
-      <w:r>
-        <w:rPr>
-          <w:rStyle w:val="VerbatimChar"/>
-        </w:rPr>
-        <w:t xml:space="preserve">## [29] xfun_0.16         pkgconfig_2.0.3   mgcv_1.8-31       htmltools_0.5.0  </w:t>
-      </w:r>
-      <w:r>
-        <w:br/>
-      </w:r>
-      <w:r>
-        <w:rPr>
-          <w:rStyle w:val="VerbatimChar"/>
-        </w:rPr>
-        <w:t xml:space="preserve">## [33] tidyselect_1.1.0  rio_0.5.16        fansi_0.4.1       crayon_1.3.4     </w:t>
-      </w:r>
-      <w:r>
-        <w:br/>
-      </w:r>
-      <w:r>
-        <w:rPr>
-          <w:rStyle w:val="VerbatimChar"/>
-        </w:rPr>
-        <w:t xml:space="preserve">## [37] dbplyr_1.4.4      withr_2.2.0       grid_4.0.2        nlme_3.1-148     </w:t>
-      </w:r>
-      <w:r>
-        <w:br/>
-      </w:r>
-      <w:r>
-        <w:rPr>
-          <w:rStyle w:val="VerbatimChar"/>
-        </w:rPr>
-        <w:t xml:space="preserve">## [41] jsonlite_1.7.0    gtable_0.3.0      lifecycle_0.2.0   DBI_1.1.0        </w:t>
-      </w:r>
-      <w:r>
-        <w:br/>
-      </w:r>
-      <w:r>
-        <w:rPr>
-          <w:rStyle w:val="VerbatimChar"/>
-        </w:rPr>
-        <w:t xml:space="preserve">## [45] magrittr_1.5      scales_1.1.1      zip_2.1.1         carData_3.0-4    </w:t>
-      </w:r>
-      <w:r>
-        <w:br/>
-      </w:r>
-      <w:r>
-        <w:rPr>
-          <w:rStyle w:val="VerbatimChar"/>
-        </w:rPr>
-        <w:t xml:space="preserve">## [49] cli_2.0.2         stringi_1.4.6     farver_2.0.3      ggsignif_0.6.0   </w:t>
-      </w:r>
-      <w:r>
-        <w:br/>
-      </w:r>
-      <w:r>
-        <w:rPr>
-          <w:rStyle w:val="VerbatimChar"/>
-        </w:rPr>
-        <w:t xml:space="preserve">## [53] fs_1.5.0          xml2_1.3.2        ellipsis_0.3.1    generics_0.0.2   </w:t>
-      </w:r>
-      <w:r>
-        <w:br/>
-      </w:r>
-      <w:r>
-        <w:rPr>
-          <w:rStyle w:val="VerbatimChar"/>
-        </w:rPr>
-        <w:t xml:space="preserve">## [57] vctrs_0.3.2       openxlsx_4.1.5    tools_4.0.2       glue_1.4.1       </w:t>
-      </w:r>
-      <w:r>
-        <w:br/>
-      </w:r>
-      <w:r>
-        <w:rPr>
-          <w:rStyle w:val="VerbatimChar"/>
-        </w:rPr>
-        <w:t xml:space="preserve">## [61] hms_0.5.3         abind_1.4-5       yaml_2.2.1        colorspace_1.4-1 </w:t>
-      </w:r>
-      <w:r>
-        <w:br/>
-      </w:r>
-      <w:r>
-        <w:rPr>
-          <w:rStyle w:val="VerbatimChar"/>
-        </w:rPr>
-        <w:t xml:space="preserve">## [65] rstatix_0.6.0     rvest_0.3.6       knitr_1.29        haven_2.3.1</w:t>
+        <w:t xml:space="preserve">sessionInfo()</w:t>
       </w:r>
     </w:p>
     <w:p>
@@ -1959,7 +1603,17 @@
         <w:rPr>
           <w:i/>
         </w:rPr>
-        <w:t xml:space="preserve">Det passer nok best å kjøre en slik kode helt til slutt i dokumentet, da det gjerne tar en del plass og kan virke forstyrrende inne i en artikkel (som her).</w:t>
+        <w:t xml:space="preserve">Det passer nok best å kjøre en slik kode i console-vinduet og legge ved en screenshot av infoen i appendikset, da det gjerne tar en del plass og kan virke forstyrrende inne i en artikkel (i f.eks. .pdf eller .docx filer).</w:t>
+      </w:r>
+      <w:r>
+        <w:t xml:space="preserve"> </w:t>
+      </w:r>
+      <w:r>
+        <w:rPr>
+          <w:i/>
+          <w:b/>
+        </w:rPr>
+        <w:t xml:space="preserve">I tillegg til at andre som åpner .Rmd-filen vil kun få opp deres egen sessionInfo</w:t>
       </w:r>
     </w:p>
     <w:p>
@@ -2434,7 +2088,7 @@
               <a:graphicData uri="http://schemas.openxmlformats.org/drawingml/2006/picture">
                 <pic:pic>
                   <pic:nvPicPr>
-                    <pic:cNvPr descr="C:/Users/dunna/Documents/Skole%202020/MSB105%20-%20Data%20Science/MSB105-Assignment-1/merge-conflict.png" id="0" name="Picture"/>
+                    <pic:cNvPr descr="merge-conflict.png" id="0" name="Picture"/>
                     <pic:cNvPicPr>
                       <a:picLocks noChangeArrowheads="1" noChangeAspect="1"/>
                     </pic:cNvPicPr>
@@ -2479,7 +2133,7 @@
               <a:graphicData uri="http://schemas.openxmlformats.org/drawingml/2006/picture">
                 <pic:pic>
                   <pic:nvPicPr>
-                    <pic:cNvPr descr="C:/Users/dunna/Documents/Skole%202020/MSB105%20-%20Data%20Science/MSB105-Assignment-1/git-history.png" id="0" name="Picture"/>
+                    <pic:cNvPr descr="git-history.png" id="0" name="Picture"/>
                     <pic:cNvPicPr>
                       <a:picLocks noChangeArrowheads="1" noChangeAspect="1"/>
                     </pic:cNvPicPr>
@@ -2511,6 +2165,51 @@
           </wp:inline>
         </w:drawing>
       </w:r>
+      <w:r>
+        <w:t xml:space="preserve"> </w:t>
+      </w:r>
+      <w:r>
+        <w:drawing>
+          <wp:inline>
+            <wp:extent cx="5334000" cy="1708327"/>
+            <wp:effectExtent b="0" l="0" r="0" t="0"/>
+            <wp:docPr descr="SessionInfo" title="" id="1" name="Picture"/>
+            <a:graphic>
+              <a:graphicData uri="http://schemas.openxmlformats.org/drawingml/2006/picture">
+                <pic:pic>
+                  <pic:nvPicPr>
+                    <pic:cNvPr descr="sessioninfo.png" id="0" name="Picture"/>
+                    <pic:cNvPicPr>
+                      <a:picLocks noChangeArrowheads="1" noChangeAspect="1"/>
+                    </pic:cNvPicPr>
+                  </pic:nvPicPr>
+                  <pic:blipFill>
+                    <a:blip r:embed="rId52"/>
+                    <a:stretch>
+                      <a:fillRect/>
+                    </a:stretch>
+                  </pic:blipFill>
+                  <pic:spPr bwMode="auto">
+                    <a:xfrm>
+                      <a:off x="0" y="0"/>
+                      <a:ext cx="5334000" cy="1708327"/>
+                    </a:xfrm>
+                    <a:prstGeom prst="rect">
+                      <a:avLst/>
+                    </a:prstGeom>
+                    <a:noFill/>
+                    <a:ln w="9525">
+                      <a:noFill/>
+                      <a:headEnd/>
+                      <a:tailEnd/>
+                    </a:ln>
+                  </pic:spPr>
+                </pic:pic>
+              </a:graphicData>
+            </a:graphic>
+          </wp:inline>
+        </w:drawing>
+      </w:r>
     </w:p>
     <w:p>
       <w:r>
@@ -2521,11 +2220,11 @@
       <w:pPr>
         <w:pStyle w:val="Heading2"/>
       </w:pPr>
-      <w:bookmarkStart w:id="52" w:name="koder"/>
+      <w:bookmarkStart w:id="53" w:name="koder"/>
       <w:r>
         <w:t xml:space="preserve">Koder</w:t>
       </w:r>
-      <w:bookmarkEnd w:id="52"/>
+      <w:bookmarkEnd w:id="53"/>
     </w:p>
     <w:p>
       <w:pPr>
@@ -2601,25 +2300,793 @@
         <w:rPr>
           <w:rStyle w:val="NormalTok"/>
         </w:rPr>
+        <w:t xml:space="preserve">(Titanic,</w:t>
+      </w:r>
+      <w:r>
+        <w:br/>
+      </w:r>
+      <w:r>
+        <w:rPr>
+          <w:rStyle w:val="NormalTok"/>
+        </w:rPr>
+        <w:t xml:space="preserve">  </w:t>
+      </w:r>
+      <w:r>
+        <w:rPr>
+          <w:rStyle w:val="DataTypeTok"/>
+        </w:rPr>
+        <w:t xml:space="preserve">main =</w:t>
+      </w:r>
+      <w:r>
+        <w:rPr>
+          <w:rStyle w:val="NormalTok"/>
+        </w:rPr>
+        <w:t xml:space="preserve"> </w:t>
+      </w:r>
+      <w:r>
+        <w:rPr>
+          <w:rStyle w:val="StringTok"/>
+        </w:rPr>
+        <w:t xml:space="preserve">"Overlevelse på Titanic"</w:t>
+      </w:r>
+      <w:r>
+        <w:rPr>
+          <w:rStyle w:val="NormalTok"/>
+        </w:rPr>
+        <w:t xml:space="preserve">,</w:t>
+      </w:r>
+      <w:r>
+        <w:br/>
+      </w:r>
+      <w:r>
+        <w:rPr>
+          <w:rStyle w:val="NormalTok"/>
+        </w:rPr>
+        <w:t xml:space="preserve">  </w:t>
+      </w:r>
+      <w:r>
+        <w:rPr>
+          <w:rStyle w:val="DataTypeTok"/>
+        </w:rPr>
+        <w:t xml:space="preserve">color =</w:t>
+      </w:r>
+      <w:r>
+        <w:rPr>
+          <w:rStyle w:val="NormalTok"/>
+        </w:rPr>
+        <w:t xml:space="preserve"> </w:t>
+      </w:r>
+      <w:r>
+        <w:rPr>
+          <w:rStyle w:val="StringTok"/>
+        </w:rPr>
+        <w:t xml:space="preserve">"darkgreen"</w:t>
+      </w:r>
+      <w:r>
+        <w:rPr>
+          <w:rStyle w:val="NormalTok"/>
+        </w:rPr>
+        <w:t xml:space="preserve">,</w:t>
+      </w:r>
+      <w:r>
+        <w:br/>
+      </w:r>
+      <w:r>
+        <w:rPr>
+          <w:rStyle w:val="NormalTok"/>
+        </w:rPr>
+        <w:t xml:space="preserve">  </w:t>
+      </w:r>
+      <w:r>
+        <w:rPr>
+          <w:rStyle w:val="DataTypeTok"/>
+        </w:rPr>
+        <w:t xml:space="preserve">border =</w:t>
+      </w:r>
+      <w:r>
+        <w:rPr>
+          <w:rStyle w:val="NormalTok"/>
+        </w:rPr>
+        <w:t xml:space="preserve"> </w:t>
+      </w:r>
+      <w:r>
+        <w:rPr>
+          <w:rStyle w:val="StringTok"/>
+        </w:rPr>
+        <w:t xml:space="preserve">"red"</w:t>
+      </w:r>
+      <w:r>
+        <w:br/>
+      </w:r>
+      <w:r>
+        <w:rPr>
+          <w:rStyle w:val="NormalTok"/>
+        </w:rPr>
+        <w:t xml:space="preserve">)</w:t>
+      </w:r>
+      <w:r>
+        <w:br/>
+      </w:r>
+      <w:r>
+        <w:rPr>
+          <w:rStyle w:val="CommentTok"/>
+        </w:rPr>
+        <w:t xml:space="preserve">## Vi summerer variablene hentet fra "Help"-funksjonen i RStudio.</w:t>
+      </w:r>
+      <w:r>
+        <w:br/>
+      </w:r>
+      <w:r>
+        <w:rPr>
+          <w:rStyle w:val="KeywordTok"/>
+        </w:rPr>
+        <w:t xml:space="preserve">apply</w:t>
+      </w:r>
+      <w:r>
+        <w:rPr>
+          <w:rStyle w:val="NormalTok"/>
+        </w:rPr>
         <w:t xml:space="preserve">(Titanic, </w:t>
       </w:r>
       <w:r>
         <w:rPr>
+          <w:rStyle w:val="KeywordTok"/>
+        </w:rPr>
+        <w:t xml:space="preserve">c</w:t>
+      </w:r>
+      <w:r>
+        <w:rPr>
+          <w:rStyle w:val="NormalTok"/>
+        </w:rPr>
+        <w:t xml:space="preserve">(</w:t>
+      </w:r>
+      <w:r>
+        <w:rPr>
+          <w:rStyle w:val="DecValTok"/>
+        </w:rPr>
+        <w:t xml:space="preserve">3</w:t>
+      </w:r>
+      <w:r>
+        <w:rPr>
+          <w:rStyle w:val="NormalTok"/>
+        </w:rPr>
+        <w:t xml:space="preserve">, </w:t>
+      </w:r>
+      <w:r>
+        <w:rPr>
+          <w:rStyle w:val="DecValTok"/>
+        </w:rPr>
+        <w:t xml:space="preserve">4</w:t>
+      </w:r>
+      <w:r>
+        <w:rPr>
+          <w:rStyle w:val="NormalTok"/>
+        </w:rPr>
+        <w:t xml:space="preserve">), sum)</w:t>
+      </w:r>
+      <w:r>
+        <w:br/>
+      </w:r>
+      <w:r>
+        <w:rPr>
+          <w:rStyle w:val="KeywordTok"/>
+        </w:rPr>
+        <w:t xml:space="preserve">apply</w:t>
+      </w:r>
+      <w:r>
+        <w:rPr>
+          <w:rStyle w:val="NormalTok"/>
+        </w:rPr>
+        <w:t xml:space="preserve">(Titanic, </w:t>
+      </w:r>
+      <w:r>
+        <w:rPr>
+          <w:rStyle w:val="KeywordTok"/>
+        </w:rPr>
+        <w:t xml:space="preserve">c</w:t>
+      </w:r>
+      <w:r>
+        <w:rPr>
+          <w:rStyle w:val="NormalTok"/>
+        </w:rPr>
+        <w:t xml:space="preserve">(</w:t>
+      </w:r>
+      <w:r>
+        <w:rPr>
+          <w:rStyle w:val="DecValTok"/>
+        </w:rPr>
+        <w:t xml:space="preserve">2</w:t>
+      </w:r>
+      <w:r>
+        <w:rPr>
+          <w:rStyle w:val="NormalTok"/>
+        </w:rPr>
+        <w:t xml:space="preserve">, </w:t>
+      </w:r>
+      <w:r>
+        <w:rPr>
+          <w:rStyle w:val="DecValTok"/>
+        </w:rPr>
+        <w:t xml:space="preserve">3</w:t>
+      </w:r>
+      <w:r>
+        <w:rPr>
+          <w:rStyle w:val="NormalTok"/>
+        </w:rPr>
+        <w:t xml:space="preserve">, </w:t>
+      </w:r>
+      <w:r>
+        <w:rPr>
+          <w:rStyle w:val="DecValTok"/>
+        </w:rPr>
+        <w:t xml:space="preserve">4</w:t>
+      </w:r>
+      <w:r>
+        <w:rPr>
+          <w:rStyle w:val="NormalTok"/>
+        </w:rPr>
+        <w:t xml:space="preserve">), sum)</w:t>
+      </w:r>
+      <w:r>
+        <w:br/>
+      </w:r>
+      <w:r>
+        <w:rPr>
+          <w:rStyle w:val="NormalTok"/>
+        </w:rPr>
+        <w:t xml:space="preserve">hp_acc &lt;-</w:t>
+      </w:r>
+      <w:r>
+        <w:rPr>
+          <w:rStyle w:val="StringTok"/>
+        </w:rPr>
+        <w:t xml:space="preserve"> </w:t>
+      </w:r>
+      <w:r>
+        <w:rPr>
+          <w:rStyle w:val="KeywordTok"/>
+        </w:rPr>
+        <w:t xml:space="preserve">data.frame</w:t>
+      </w:r>
+      <w:r>
+        <w:rPr>
+          <w:rStyle w:val="NormalTok"/>
+        </w:rPr>
+        <w:t xml:space="preserve">(</w:t>
+      </w:r>
+      <w:r>
+        <w:rPr>
           <w:rStyle w:val="DataTypeTok"/>
         </w:rPr>
-        <w:t xml:space="preserve">main =</w:t>
-      </w:r>
-      <w:r>
-        <w:rPr>
-          <w:rStyle w:val="NormalTok"/>
-        </w:rPr>
-        <w:t xml:space="preserve"> </w:t>
+        <w:t xml:space="preserve">hp =</w:t>
+      </w:r>
+      <w:r>
+        <w:rPr>
+          <w:rStyle w:val="NormalTok"/>
+        </w:rPr>
+        <w:t xml:space="preserve"> mtcars</w:t>
+      </w:r>
+      <w:r>
+        <w:rPr>
+          <w:rStyle w:val="OperatorTok"/>
+        </w:rPr>
+        <w:t xml:space="preserve">$</w:t>
+      </w:r>
+      <w:r>
+        <w:rPr>
+          <w:rStyle w:val="NormalTok"/>
+        </w:rPr>
+        <w:t xml:space="preserve">hp,</w:t>
+      </w:r>
+      <w:r>
+        <w:br/>
+      </w:r>
+      <w:r>
+        <w:rPr>
+          <w:rStyle w:val="NormalTok"/>
+        </w:rPr>
+        <w:t xml:space="preserve">                     </w:t>
+      </w:r>
+      <w:r>
+        <w:rPr>
+          <w:rStyle w:val="DataTypeTok"/>
+        </w:rPr>
+        <w:t xml:space="preserve">acc =</w:t>
+      </w:r>
+      <w:r>
+        <w:rPr>
+          <w:rStyle w:val="NormalTok"/>
+        </w:rPr>
+        <w:t xml:space="preserve"> </w:t>
+      </w:r>
+      <w:r>
+        <w:rPr>
+          <w:rStyle w:val="FloatTok"/>
+        </w:rPr>
+        <w:t xml:space="preserve">1609.347</w:t>
+      </w:r>
+      <w:r>
+        <w:rPr>
+          <w:rStyle w:val="NormalTok"/>
+        </w:rPr>
+        <w:t xml:space="preserve"> </w:t>
+      </w:r>
+      <w:r>
+        <w:rPr>
+          <w:rStyle w:val="OperatorTok"/>
+        </w:rPr>
+        <w:t xml:space="preserve">/</w:t>
       </w:r>
       <w:r>
         <w:rPr>
           <w:rStyle w:val="StringTok"/>
         </w:rPr>
-        <w:t xml:space="preserve">"Overlevelse på Titanic"</w:t>
+        <w:t xml:space="preserve"> </w:t>
+      </w:r>
+      <w:r>
+        <w:rPr>
+          <w:rStyle w:val="NormalTok"/>
+        </w:rPr>
+        <w:t xml:space="preserve">(</w:t>
+      </w:r>
+      <w:r>
+        <w:rPr>
+          <w:rStyle w:val="DecValTok"/>
+        </w:rPr>
+        <w:t xml:space="preserve">2</w:t>
+      </w:r>
+      <w:r>
+        <w:rPr>
+          <w:rStyle w:val="NormalTok"/>
+        </w:rPr>
+        <w:t xml:space="preserve"> </w:t>
+      </w:r>
+      <w:r>
+        <w:rPr>
+          <w:rStyle w:val="OperatorTok"/>
+        </w:rPr>
+        <w:t xml:space="preserve">*</w:t>
+      </w:r>
+      <w:r>
+        <w:rPr>
+          <w:rStyle w:val="StringTok"/>
+        </w:rPr>
+        <w:t xml:space="preserve"> </w:t>
+      </w:r>
+      <w:r>
+        <w:rPr>
+          <w:rStyle w:val="NormalTok"/>
+        </w:rPr>
+        <w:t xml:space="preserve">mtcars</w:t>
+      </w:r>
+      <w:r>
+        <w:rPr>
+          <w:rStyle w:val="OperatorTok"/>
+        </w:rPr>
+        <w:t xml:space="preserve">$</w:t>
+      </w:r>
+      <w:r>
+        <w:rPr>
+          <w:rStyle w:val="NormalTok"/>
+        </w:rPr>
+        <w:t xml:space="preserve">qsec</w:t>
+      </w:r>
+      <w:r>
+        <w:rPr>
+          <w:rStyle w:val="OperatorTok"/>
+        </w:rPr>
+        <w:t xml:space="preserve">^</w:t>
+      </w:r>
+      <w:r>
+        <w:rPr>
+          <w:rStyle w:val="DecValTok"/>
+        </w:rPr>
+        <w:t xml:space="preserve">2</w:t>
+      </w:r>
+      <w:r>
+        <w:rPr>
+          <w:rStyle w:val="NormalTok"/>
+        </w:rPr>
+        <w:t xml:space="preserve">)</w:t>
+      </w:r>
+      <w:r>
+        <w:br/>
+      </w:r>
+      <w:r>
+        <w:rPr>
+          <w:rStyle w:val="NormalTok"/>
+        </w:rPr>
+        <w:t xml:space="preserve">                     )</w:t>
+      </w:r>
+      <w:r>
+        <w:br/>
+      </w:r>
+      <w:r>
+        <w:br/>
+      </w:r>
+      <w:r>
+        <w:rPr>
+          <w:rStyle w:val="KeywordTok"/>
+        </w:rPr>
+        <w:t xml:space="preserve">ggplot</w:t>
+      </w:r>
+      <w:r>
+        <w:rPr>
+          <w:rStyle w:val="NormalTok"/>
+        </w:rPr>
+        <w:t xml:space="preserve">(</w:t>
+      </w:r>
+      <w:r>
+        <w:rPr>
+          <w:rStyle w:val="DataTypeTok"/>
+        </w:rPr>
+        <w:t xml:space="preserve">data =</w:t>
+      </w:r>
+      <w:r>
+        <w:rPr>
+          <w:rStyle w:val="NormalTok"/>
+        </w:rPr>
+        <w:t xml:space="preserve"> mtcars, </w:t>
+      </w:r>
+      <w:r>
+        <w:br/>
+      </w:r>
+      <w:r>
+        <w:rPr>
+          <w:rStyle w:val="NormalTok"/>
+        </w:rPr>
+        <w:t xml:space="preserve">       </w:t>
+      </w:r>
+      <w:r>
+        <w:rPr>
+          <w:rStyle w:val="DataTypeTok"/>
+        </w:rPr>
+        <w:t xml:space="preserve">mapping =</w:t>
+      </w:r>
+      <w:r>
+        <w:rPr>
+          <w:rStyle w:val="NormalTok"/>
+        </w:rPr>
+        <w:t xml:space="preserve"> </w:t>
+      </w:r>
+      <w:r>
+        <w:rPr>
+          <w:rStyle w:val="KeywordTok"/>
+        </w:rPr>
+        <w:t xml:space="preserve">aes</w:t>
+      </w:r>
+      <w:r>
+        <w:rPr>
+          <w:rStyle w:val="NormalTok"/>
+        </w:rPr>
+        <w:t xml:space="preserve">(</w:t>
+      </w:r>
+      <w:r>
+        <w:rPr>
+          <w:rStyle w:val="DataTypeTok"/>
+        </w:rPr>
+        <w:t xml:space="preserve">x =</w:t>
+      </w:r>
+      <w:r>
+        <w:rPr>
+          <w:rStyle w:val="NormalTok"/>
+        </w:rPr>
+        <w:t xml:space="preserve"> hp, </w:t>
+      </w:r>
+      <w:r>
+        <w:br/>
+      </w:r>
+      <w:r>
+        <w:rPr>
+          <w:rStyle w:val="NormalTok"/>
+        </w:rPr>
+        <w:t xml:space="preserve">                     </w:t>
+      </w:r>
+      <w:r>
+        <w:rPr>
+          <w:rStyle w:val="DataTypeTok"/>
+        </w:rPr>
+        <w:t xml:space="preserve">y =</w:t>
+      </w:r>
+      <w:r>
+        <w:rPr>
+          <w:rStyle w:val="NormalTok"/>
+        </w:rPr>
+        <w:t xml:space="preserve"> </w:t>
+      </w:r>
+      <w:r>
+        <w:rPr>
+          <w:rStyle w:val="FloatTok"/>
+        </w:rPr>
+        <w:t xml:space="preserve">1609.347</w:t>
+      </w:r>
+      <w:r>
+        <w:rPr>
+          <w:rStyle w:val="NormalTok"/>
+        </w:rPr>
+        <w:t xml:space="preserve"> </w:t>
+      </w:r>
+      <w:r>
+        <w:rPr>
+          <w:rStyle w:val="OperatorTok"/>
+        </w:rPr>
+        <w:t xml:space="preserve">/</w:t>
+      </w:r>
+      <w:r>
+        <w:rPr>
+          <w:rStyle w:val="StringTok"/>
+        </w:rPr>
+        <w:t xml:space="preserve"> </w:t>
+      </w:r>
+      <w:r>
+        <w:rPr>
+          <w:rStyle w:val="NormalTok"/>
+        </w:rPr>
+        <w:t xml:space="preserve">(</w:t>
+      </w:r>
+      <w:r>
+        <w:rPr>
+          <w:rStyle w:val="DecValTok"/>
+        </w:rPr>
+        <w:t xml:space="preserve">2</w:t>
+      </w:r>
+      <w:r>
+        <w:rPr>
+          <w:rStyle w:val="NormalTok"/>
+        </w:rPr>
+        <w:t xml:space="preserve"> </w:t>
+      </w:r>
+      <w:r>
+        <w:rPr>
+          <w:rStyle w:val="OperatorTok"/>
+        </w:rPr>
+        <w:t xml:space="preserve">*</w:t>
+      </w:r>
+      <w:r>
+        <w:rPr>
+          <w:rStyle w:val="StringTok"/>
+        </w:rPr>
+        <w:t xml:space="preserve"> </w:t>
+      </w:r>
+      <w:r>
+        <w:rPr>
+          <w:rStyle w:val="NormalTok"/>
+        </w:rPr>
+        <w:t xml:space="preserve">qsec</w:t>
+      </w:r>
+      <w:r>
+        <w:rPr>
+          <w:rStyle w:val="OperatorTok"/>
+        </w:rPr>
+        <w:t xml:space="preserve">^</w:t>
+      </w:r>
+      <w:r>
+        <w:rPr>
+          <w:rStyle w:val="DecValTok"/>
+        </w:rPr>
+        <w:t xml:space="preserve">2</w:t>
+      </w:r>
+      <w:r>
+        <w:rPr>
+          <w:rStyle w:val="NormalTok"/>
+        </w:rPr>
+        <w:t xml:space="preserve">)</w:t>
+      </w:r>
+      <w:r>
+        <w:br/>
+      </w:r>
+      <w:r>
+        <w:rPr>
+          <w:rStyle w:val="NormalTok"/>
+        </w:rPr>
+        <w:t xml:space="preserve">                     )</w:t>
+      </w:r>
+      <w:r>
+        <w:br/>
+      </w:r>
+      <w:r>
+        <w:rPr>
+          <w:rStyle w:val="NormalTok"/>
+        </w:rPr>
+        <w:t xml:space="preserve">       ) </w:t>
+      </w:r>
+      <w:r>
+        <w:rPr>
+          <w:rStyle w:val="OperatorTok"/>
+        </w:rPr>
+        <w:t xml:space="preserve">+</w:t>
+      </w:r>
+      <w:r>
+        <w:br/>
+      </w:r>
+      <w:r>
+        <w:rPr>
+          <w:rStyle w:val="StringTok"/>
+        </w:rPr>
+        <w:t xml:space="preserve">  </w:t>
+      </w:r>
+      <w:r>
+        <w:rPr>
+          <w:rStyle w:val="KeywordTok"/>
+        </w:rPr>
+        <w:t xml:space="preserve">geom_point</w:t>
+      </w:r>
+      <w:r>
+        <w:rPr>
+          <w:rStyle w:val="NormalTok"/>
+        </w:rPr>
+        <w:t xml:space="preserve">(</w:t>
+      </w:r>
+      <w:r>
+        <w:rPr>
+          <w:rStyle w:val="DataTypeTok"/>
+        </w:rPr>
+        <w:t xml:space="preserve">data =</w:t>
+      </w:r>
+      <w:r>
+        <w:rPr>
+          <w:rStyle w:val="NormalTok"/>
+        </w:rPr>
+        <w:t xml:space="preserve"> hp_acc,</w:t>
+      </w:r>
+      <w:r>
+        <w:br/>
+      </w:r>
+      <w:r>
+        <w:rPr>
+          <w:rStyle w:val="NormalTok"/>
+        </w:rPr>
+        <w:t xml:space="preserve">             </w:t>
+      </w:r>
+      <w:r>
+        <w:rPr>
+          <w:rStyle w:val="DataTypeTok"/>
+        </w:rPr>
+        <w:t xml:space="preserve">mapping =</w:t>
+      </w:r>
+      <w:r>
+        <w:rPr>
+          <w:rStyle w:val="NormalTok"/>
+        </w:rPr>
+        <w:t xml:space="preserve"> </w:t>
+      </w:r>
+      <w:r>
+        <w:rPr>
+          <w:rStyle w:val="KeywordTok"/>
+        </w:rPr>
+        <w:t xml:space="preserve">aes</w:t>
+      </w:r>
+      <w:r>
+        <w:rPr>
+          <w:rStyle w:val="NormalTok"/>
+        </w:rPr>
+        <w:t xml:space="preserve">(</w:t>
+      </w:r>
+      <w:r>
+        <w:rPr>
+          <w:rStyle w:val="DataTypeTok"/>
+        </w:rPr>
+        <w:t xml:space="preserve">x =</w:t>
+      </w:r>
+      <w:r>
+        <w:rPr>
+          <w:rStyle w:val="NormalTok"/>
+        </w:rPr>
+        <w:t xml:space="preserve"> hp, </w:t>
+      </w:r>
+      <w:r>
+        <w:rPr>
+          <w:rStyle w:val="DataTypeTok"/>
+        </w:rPr>
+        <w:t xml:space="preserve">y =</w:t>
+      </w:r>
+      <w:r>
+        <w:rPr>
+          <w:rStyle w:val="NormalTok"/>
+        </w:rPr>
+        <w:t xml:space="preserve"> acc), </w:t>
+      </w:r>
+      <w:r>
+        <w:br/>
+      </w:r>
+      <w:r>
+        <w:rPr>
+          <w:rStyle w:val="NormalTok"/>
+        </w:rPr>
+        <w:t xml:space="preserve">             </w:t>
+      </w:r>
+      <w:r>
+        <w:rPr>
+          <w:rStyle w:val="DataTypeTok"/>
+        </w:rPr>
+        <w:t xml:space="preserve">colour =</w:t>
+      </w:r>
+      <w:r>
+        <w:rPr>
+          <w:rStyle w:val="NormalTok"/>
+        </w:rPr>
+        <w:t xml:space="preserve"> </w:t>
+      </w:r>
+      <w:r>
+        <w:rPr>
+          <w:rStyle w:val="StringTok"/>
+        </w:rPr>
+        <w:t xml:space="preserve">"grey80"</w:t>
+      </w:r>
+      <w:r>
+        <w:rPr>
+          <w:rStyle w:val="NormalTok"/>
+        </w:rPr>
+        <w:t xml:space="preserve">) </w:t>
+      </w:r>
+      <w:r>
+        <w:rPr>
+          <w:rStyle w:val="OperatorTok"/>
+        </w:rPr>
+        <w:t xml:space="preserve">+</w:t>
+      </w:r>
+      <w:r>
+        <w:br/>
+      </w:r>
+      <w:r>
+        <w:rPr>
+          <w:rStyle w:val="StringTok"/>
+        </w:rPr>
+        <w:t xml:space="preserve">  </w:t>
+      </w:r>
+      <w:r>
+        <w:rPr>
+          <w:rStyle w:val="KeywordTok"/>
+        </w:rPr>
+        <w:t xml:space="preserve">facet_wrap</w:t>
+      </w:r>
+      <w:r>
+        <w:rPr>
+          <w:rStyle w:val="NormalTok"/>
+        </w:rPr>
+        <w:t xml:space="preserve">(</w:t>
+      </w:r>
+      <w:r>
+        <w:rPr>
+          <w:rStyle w:val="OperatorTok"/>
+        </w:rPr>
+        <w:t xml:space="preserve">~</w:t>
+      </w:r>
+      <w:r>
+        <w:rPr>
+          <w:rStyle w:val="StringTok"/>
+        </w:rPr>
+        <w:t xml:space="preserve"> </w:t>
+      </w:r>
+      <w:r>
+        <w:rPr>
+          <w:rStyle w:val="KeywordTok"/>
+        </w:rPr>
+        <w:t xml:space="preserve">cut_number</w:t>
+      </w:r>
+      <w:r>
+        <w:rPr>
+          <w:rStyle w:val="NormalTok"/>
+        </w:rPr>
+        <w:t xml:space="preserve">(wt, </w:t>
+      </w:r>
+      <w:r>
+        <w:rPr>
+          <w:rStyle w:val="DataTypeTok"/>
+        </w:rPr>
+        <w:t xml:space="preserve">n =</w:t>
+      </w:r>
+      <w:r>
+        <w:rPr>
+          <w:rStyle w:val="NormalTok"/>
+        </w:rPr>
+        <w:t xml:space="preserve"> </w:t>
+      </w:r>
+      <w:r>
+        <w:rPr>
+          <w:rStyle w:val="DecValTok"/>
+        </w:rPr>
+        <w:t xml:space="preserve">3</w:t>
       </w:r>
       <w:r>
         <w:rPr>
@@ -2628,9 +3095,1140 @@
         <w:t xml:space="preserve">, </w:t>
       </w:r>
       <w:r>
+        <w:br/>
+      </w:r>
+      <w:r>
+        <w:rPr>
+          <w:rStyle w:val="NormalTok"/>
+        </w:rPr>
+        <w:t xml:space="preserve">                          </w:t>
+      </w:r>
+      <w:r>
         <w:rPr>
           <w:rStyle w:val="DataTypeTok"/>
         </w:rPr>
+        <w:t xml:space="preserve">labels =</w:t>
+      </w:r>
+      <w:r>
+        <w:rPr>
+          <w:rStyle w:val="NormalTok"/>
+        </w:rPr>
+        <w:t xml:space="preserve"> </w:t>
+      </w:r>
+      <w:r>
+        <w:rPr>
+          <w:rStyle w:val="KeywordTok"/>
+        </w:rPr>
+        <w:t xml:space="preserve">c</w:t>
+      </w:r>
+      <w:r>
+        <w:rPr>
+          <w:rStyle w:val="NormalTok"/>
+        </w:rPr>
+        <w:t xml:space="preserve">(</w:t>
+      </w:r>
+      <w:r>
+        <w:rPr>
+          <w:rStyle w:val="StringTok"/>
+        </w:rPr>
+        <w:t xml:space="preserve">"Light"</w:t>
+      </w:r>
+      <w:r>
+        <w:rPr>
+          <w:rStyle w:val="NormalTok"/>
+        </w:rPr>
+        <w:t xml:space="preserve">, </w:t>
+      </w:r>
+      <w:r>
+        <w:rPr>
+          <w:rStyle w:val="StringTok"/>
+        </w:rPr>
+        <w:t xml:space="preserve">"Medium"</w:t>
+      </w:r>
+      <w:r>
+        <w:rPr>
+          <w:rStyle w:val="NormalTok"/>
+        </w:rPr>
+        <w:t xml:space="preserve">, </w:t>
+      </w:r>
+      <w:r>
+        <w:rPr>
+          <w:rStyle w:val="StringTok"/>
+        </w:rPr>
+        <w:t xml:space="preserve">"Heavy"</w:t>
+      </w:r>
+      <w:r>
+        <w:rPr>
+          <w:rStyle w:val="NormalTok"/>
+        </w:rPr>
+        <w:t xml:space="preserve">))) </w:t>
+      </w:r>
+      <w:r>
+        <w:rPr>
+          <w:rStyle w:val="OperatorTok"/>
+        </w:rPr>
+        <w:t xml:space="preserve">+</w:t>
+      </w:r>
+      <w:r>
+        <w:br/>
+      </w:r>
+      <w:r>
+        <w:rPr>
+          <w:rStyle w:val="StringTok"/>
+        </w:rPr>
+        <w:t xml:space="preserve">  </w:t>
+      </w:r>
+      <w:r>
+        <w:rPr>
+          <w:rStyle w:val="KeywordTok"/>
+        </w:rPr>
+        <w:t xml:space="preserve">geom_point</w:t>
+      </w:r>
+      <w:r>
+        <w:rPr>
+          <w:rStyle w:val="NormalTok"/>
+        </w:rPr>
+        <w:t xml:space="preserve">(</w:t>
+      </w:r>
+      <w:r>
+        <w:rPr>
+          <w:rStyle w:val="KeywordTok"/>
+        </w:rPr>
+        <w:t xml:space="preserve">aes</w:t>
+      </w:r>
+      <w:r>
+        <w:rPr>
+          <w:rStyle w:val="NormalTok"/>
+        </w:rPr>
+        <w:t xml:space="preserve">(</w:t>
+      </w:r>
+      <w:r>
+        <w:rPr>
+          <w:rStyle w:val="DataTypeTok"/>
+        </w:rPr>
+        <w:t xml:space="preserve">colour =</w:t>
+      </w:r>
+      <w:r>
+        <w:rPr>
+          <w:rStyle w:val="NormalTok"/>
+        </w:rPr>
+        <w:t xml:space="preserve"> </w:t>
+      </w:r>
+      <w:r>
+        <w:rPr>
+          <w:rStyle w:val="KeywordTok"/>
+        </w:rPr>
+        <w:t xml:space="preserve">cut_number</w:t>
+      </w:r>
+      <w:r>
+        <w:rPr>
+          <w:rStyle w:val="NormalTok"/>
+        </w:rPr>
+        <w:t xml:space="preserve">(wt,</w:t>
+      </w:r>
+      <w:r>
+        <w:br/>
+      </w:r>
+      <w:r>
+        <w:rPr>
+          <w:rStyle w:val="NormalTok"/>
+        </w:rPr>
+        <w:t xml:space="preserve">                                     </w:t>
+      </w:r>
+      <w:r>
+        <w:rPr>
+          <w:rStyle w:val="DataTypeTok"/>
+        </w:rPr>
+        <w:t xml:space="preserve">n =</w:t>
+      </w:r>
+      <w:r>
+        <w:rPr>
+          <w:rStyle w:val="NormalTok"/>
+        </w:rPr>
+        <w:t xml:space="preserve"> </w:t>
+      </w:r>
+      <w:r>
+        <w:rPr>
+          <w:rStyle w:val="DecValTok"/>
+        </w:rPr>
+        <w:t xml:space="preserve">3</w:t>
+      </w:r>
+      <w:r>
+        <w:rPr>
+          <w:rStyle w:val="NormalTok"/>
+        </w:rPr>
+        <w:t xml:space="preserve">, </w:t>
+      </w:r>
+      <w:r>
+        <w:rPr>
+          <w:rStyle w:val="DataTypeTok"/>
+        </w:rPr>
+        <w:t xml:space="preserve">labels =</w:t>
+      </w:r>
+      <w:r>
+        <w:rPr>
+          <w:rStyle w:val="NormalTok"/>
+        </w:rPr>
+        <w:t xml:space="preserve"> </w:t>
+      </w:r>
+      <w:r>
+        <w:rPr>
+          <w:rStyle w:val="KeywordTok"/>
+        </w:rPr>
+        <w:t xml:space="preserve">c</w:t>
+      </w:r>
+      <w:r>
+        <w:rPr>
+          <w:rStyle w:val="NormalTok"/>
+        </w:rPr>
+        <w:t xml:space="preserve">(</w:t>
+      </w:r>
+      <w:r>
+        <w:rPr>
+          <w:rStyle w:val="StringTok"/>
+        </w:rPr>
+        <w:t xml:space="preserve">"Light"</w:t>
+      </w:r>
+      <w:r>
+        <w:rPr>
+          <w:rStyle w:val="NormalTok"/>
+        </w:rPr>
+        <w:t xml:space="preserve">, </w:t>
+      </w:r>
+      <w:r>
+        <w:rPr>
+          <w:rStyle w:val="StringTok"/>
+        </w:rPr>
+        <w:t xml:space="preserve">"Medium"</w:t>
+      </w:r>
+      <w:r>
+        <w:rPr>
+          <w:rStyle w:val="NormalTok"/>
+        </w:rPr>
+        <w:t xml:space="preserve">, </w:t>
+      </w:r>
+      <w:r>
+        <w:rPr>
+          <w:rStyle w:val="StringTok"/>
+        </w:rPr>
+        <w:t xml:space="preserve">"Heavy"</w:t>
+      </w:r>
+      <w:r>
+        <w:rPr>
+          <w:rStyle w:val="NormalTok"/>
+        </w:rPr>
+        <w:t xml:space="preserve">))),</w:t>
+      </w:r>
+      <w:r>
+        <w:br/>
+      </w:r>
+      <w:r>
+        <w:rPr>
+          <w:rStyle w:val="NormalTok"/>
+        </w:rPr>
+        <w:t xml:space="preserve">    </w:t>
+      </w:r>
+      <w:r>
+        <w:rPr>
+          <w:rStyle w:val="DataTypeTok"/>
+        </w:rPr>
+        <w:t xml:space="preserve">show.legend =</w:t>
+      </w:r>
+      <w:r>
+        <w:rPr>
+          <w:rStyle w:val="NormalTok"/>
+        </w:rPr>
+        <w:t xml:space="preserve"> </w:t>
+      </w:r>
+      <w:r>
+        <w:rPr>
+          <w:rStyle w:val="OtherTok"/>
+        </w:rPr>
+        <w:t xml:space="preserve">FALSE</w:t>
+      </w:r>
+      <w:r>
+        <w:br/>
+      </w:r>
+      <w:r>
+        <w:rPr>
+          <w:rStyle w:val="NormalTok"/>
+        </w:rPr>
+        <w:t xml:space="preserve">  ) </w:t>
+      </w:r>
+      <w:r>
+        <w:rPr>
+          <w:rStyle w:val="OperatorTok"/>
+        </w:rPr>
+        <w:t xml:space="preserve">+</w:t>
+      </w:r>
+      <w:r>
+        <w:br/>
+      </w:r>
+      <w:r>
+        <w:rPr>
+          <w:rStyle w:val="StringTok"/>
+        </w:rPr>
+        <w:t xml:space="preserve">  </w:t>
+      </w:r>
+      <w:r>
+        <w:rPr>
+          <w:rStyle w:val="KeywordTok"/>
+        </w:rPr>
+        <w:t xml:space="preserve">geom_smooth</w:t>
+      </w:r>
+      <w:r>
+        <w:rPr>
+          <w:rStyle w:val="NormalTok"/>
+        </w:rPr>
+        <w:t xml:space="preserve">(</w:t>
+      </w:r>
+      <w:r>
+        <w:rPr>
+          <w:rStyle w:val="DataTypeTok"/>
+        </w:rPr>
+        <w:t xml:space="preserve">method =</w:t>
+      </w:r>
+      <w:r>
+        <w:rPr>
+          <w:rStyle w:val="NormalTok"/>
+        </w:rPr>
+        <w:t xml:space="preserve"> </w:t>
+      </w:r>
+      <w:r>
+        <w:rPr>
+          <w:rStyle w:val="StringTok"/>
+        </w:rPr>
+        <w:t xml:space="preserve">"lm"</w:t>
+      </w:r>
+      <w:r>
+        <w:rPr>
+          <w:rStyle w:val="NormalTok"/>
+        </w:rPr>
+        <w:t xml:space="preserve">,</w:t>
+      </w:r>
+      <w:r>
+        <w:br/>
+      </w:r>
+      <w:r>
+        <w:rPr>
+          <w:rStyle w:val="NormalTok"/>
+        </w:rPr>
+        <w:t xml:space="preserve">              </w:t>
+      </w:r>
+      <w:r>
+        <w:rPr>
+          <w:rStyle w:val="DataTypeTok"/>
+        </w:rPr>
+        <w:t xml:space="preserve">se =</w:t>
+      </w:r>
+      <w:r>
+        <w:rPr>
+          <w:rStyle w:val="NormalTok"/>
+        </w:rPr>
+        <w:t xml:space="preserve"> </w:t>
+      </w:r>
+      <w:r>
+        <w:rPr>
+          <w:rStyle w:val="OtherTok"/>
+        </w:rPr>
+        <w:t xml:space="preserve">FALSE</w:t>
+      </w:r>
+      <w:r>
+        <w:rPr>
+          <w:rStyle w:val="NormalTok"/>
+        </w:rPr>
+        <w:t xml:space="preserve">) </w:t>
+      </w:r>
+      <w:r>
+        <w:rPr>
+          <w:rStyle w:val="OperatorTok"/>
+        </w:rPr>
+        <w:t xml:space="preserve">+</w:t>
+      </w:r>
+      <w:r>
+        <w:br/>
+      </w:r>
+      <w:r>
+        <w:rPr>
+          <w:rStyle w:val="StringTok"/>
+        </w:rPr>
+        <w:t xml:space="preserve">  </w:t>
+      </w:r>
+      <w:r>
+        <w:rPr>
+          <w:rStyle w:val="KeywordTok"/>
+        </w:rPr>
+        <w:t xml:space="preserve">labs</w:t>
+      </w:r>
+      <w:r>
+        <w:rPr>
+          <w:rStyle w:val="NormalTok"/>
+        </w:rPr>
+        <w:t xml:space="preserve">(</w:t>
+      </w:r>
+      <w:r>
+        <w:rPr>
+          <w:rStyle w:val="DataTypeTok"/>
+        </w:rPr>
+        <w:t xml:space="preserve">y =</w:t>
+      </w:r>
+      <w:r>
+        <w:rPr>
+          <w:rStyle w:val="NormalTok"/>
+        </w:rPr>
+        <w:t xml:space="preserve"> </w:t>
+      </w:r>
+      <w:r>
+        <w:rPr>
+          <w:rStyle w:val="StringTok"/>
+        </w:rPr>
+        <w:t xml:space="preserve">"Mean acceleration (m/s^2)"</w:t>
+      </w:r>
+      <w:r>
+        <w:rPr>
+          <w:rStyle w:val="NormalTok"/>
+        </w:rPr>
+        <w:t xml:space="preserve">,</w:t>
+      </w:r>
+      <w:r>
+        <w:br/>
+      </w:r>
+      <w:r>
+        <w:rPr>
+          <w:rStyle w:val="NormalTok"/>
+        </w:rPr>
+        <w:t xml:space="preserve">       </w:t>
+      </w:r>
+      <w:r>
+        <w:rPr>
+          <w:rStyle w:val="DataTypeTok"/>
+        </w:rPr>
+        <w:t xml:space="preserve">colour =</w:t>
+      </w:r>
+      <w:r>
+        <w:rPr>
+          <w:rStyle w:val="NormalTok"/>
+        </w:rPr>
+        <w:t xml:space="preserve"> </w:t>
+      </w:r>
+      <w:r>
+        <w:rPr>
+          <w:rStyle w:val="StringTok"/>
+        </w:rPr>
+        <w:t xml:space="preserve">"Weight"</w:t>
+      </w:r>
+      <w:r>
+        <w:rPr>
+          <w:rStyle w:val="NormalTok"/>
+        </w:rPr>
+        <w:t xml:space="preserve">)</w:t>
+      </w:r>
+      <w:r>
+        <w:br/>
+      </w:r>
+      <w:r>
+        <w:rPr>
+          <w:rStyle w:val="NormalTok"/>
+        </w:rPr>
+        <w:t xml:space="preserve">hp_acc &lt;-</w:t>
+      </w:r>
+      <w:r>
+        <w:rPr>
+          <w:rStyle w:val="StringTok"/>
+        </w:rPr>
+        <w:t xml:space="preserve"> </w:t>
+      </w:r>
+      <w:r>
+        <w:rPr>
+          <w:rStyle w:val="KeywordTok"/>
+        </w:rPr>
+        <w:t xml:space="preserve">data.frame</w:t>
+      </w:r>
+      <w:r>
+        <w:rPr>
+          <w:rStyle w:val="NormalTok"/>
+        </w:rPr>
+        <w:t xml:space="preserve">(</w:t>
+      </w:r>
+      <w:r>
+        <w:rPr>
+          <w:rStyle w:val="DataTypeTok"/>
+        </w:rPr>
+        <w:t xml:space="preserve">hp =</w:t>
+      </w:r>
+      <w:r>
+        <w:rPr>
+          <w:rStyle w:val="NormalTok"/>
+        </w:rPr>
+        <w:t xml:space="preserve"> mtcars</w:t>
+      </w:r>
+      <w:r>
+        <w:rPr>
+          <w:rStyle w:val="OperatorTok"/>
+        </w:rPr>
+        <w:t xml:space="preserve">$</w:t>
+      </w:r>
+      <w:r>
+        <w:rPr>
+          <w:rStyle w:val="NormalTok"/>
+        </w:rPr>
+        <w:t xml:space="preserve">hp, </w:t>
+      </w:r>
+      <w:r>
+        <w:rPr>
+          <w:rStyle w:val="DataTypeTok"/>
+        </w:rPr>
+        <w:t xml:space="preserve">acc =</w:t>
+      </w:r>
+      <w:r>
+        <w:rPr>
+          <w:rStyle w:val="NormalTok"/>
+        </w:rPr>
+        <w:t xml:space="preserve"> </w:t>
+      </w:r>
+      <w:r>
+        <w:rPr>
+          <w:rStyle w:val="FloatTok"/>
+        </w:rPr>
+        <w:t xml:space="preserve">1609.347</w:t>
+      </w:r>
+      <w:r>
+        <w:rPr>
+          <w:rStyle w:val="NormalTok"/>
+        </w:rPr>
+        <w:t xml:space="preserve"> </w:t>
+      </w:r>
+      <w:r>
+        <w:rPr>
+          <w:rStyle w:val="OperatorTok"/>
+        </w:rPr>
+        <w:t xml:space="preserve">/</w:t>
+      </w:r>
+      <w:r>
+        <w:rPr>
+          <w:rStyle w:val="StringTok"/>
+        </w:rPr>
+        <w:t xml:space="preserve"> </w:t>
+      </w:r>
+      <w:r>
+        <w:rPr>
+          <w:rStyle w:val="NormalTok"/>
+        </w:rPr>
+        <w:t xml:space="preserve">(</w:t>
+      </w:r>
+      <w:r>
+        <w:rPr>
+          <w:rStyle w:val="DecValTok"/>
+        </w:rPr>
+        <w:t xml:space="preserve">2</w:t>
+      </w:r>
+      <w:r>
+        <w:rPr>
+          <w:rStyle w:val="NormalTok"/>
+        </w:rPr>
+        <w:t xml:space="preserve"> </w:t>
+      </w:r>
+      <w:r>
+        <w:rPr>
+          <w:rStyle w:val="OperatorTok"/>
+        </w:rPr>
+        <w:t xml:space="preserve">*</w:t>
+      </w:r>
+      <w:r>
+        <w:rPr>
+          <w:rStyle w:val="StringTok"/>
+        </w:rPr>
+        <w:t xml:space="preserve"> </w:t>
+      </w:r>
+      <w:r>
+        <w:rPr>
+          <w:rStyle w:val="NormalTok"/>
+        </w:rPr>
+        <w:t xml:space="preserve">mtcars</w:t>
+      </w:r>
+      <w:r>
+        <w:rPr>
+          <w:rStyle w:val="OperatorTok"/>
+        </w:rPr>
+        <w:t xml:space="preserve">$</w:t>
+      </w:r>
+      <w:r>
+        <w:rPr>
+          <w:rStyle w:val="NormalTok"/>
+        </w:rPr>
+        <w:t xml:space="preserve">qsec</w:t>
+      </w:r>
+      <w:r>
+        <w:rPr>
+          <w:rStyle w:val="OperatorTok"/>
+        </w:rPr>
+        <w:t xml:space="preserve">^</w:t>
+      </w:r>
+      <w:r>
+        <w:rPr>
+          <w:rStyle w:val="DecValTok"/>
+        </w:rPr>
+        <w:t xml:space="preserve">2</w:t>
+      </w:r>
+      <w:r>
+        <w:rPr>
+          <w:rStyle w:val="NormalTok"/>
+        </w:rPr>
+        <w:t xml:space="preserve">))</w:t>
+      </w:r>
+      <w:r>
+        <w:br/>
+      </w:r>
+      <w:r>
+        <w:br/>
+      </w:r>
+      <w:r>
+        <w:rPr>
+          <w:rStyle w:val="KeywordTok"/>
+        </w:rPr>
+        <w:t xml:space="preserve">ggplot</w:t>
+      </w:r>
+      <w:r>
+        <w:rPr>
+          <w:rStyle w:val="NormalTok"/>
+        </w:rPr>
+        <w:t xml:space="preserve">(</w:t>
+      </w:r>
+      <w:r>
+        <w:rPr>
+          <w:rStyle w:val="DataTypeTok"/>
+        </w:rPr>
+        <w:t xml:space="preserve">data =</w:t>
+      </w:r>
+      <w:r>
+        <w:rPr>
+          <w:rStyle w:val="NormalTok"/>
+        </w:rPr>
+        <w:t xml:space="preserve"> mtcars, </w:t>
+      </w:r>
+      <w:r>
+        <w:rPr>
+          <w:rStyle w:val="DataTypeTok"/>
+        </w:rPr>
+        <w:t xml:space="preserve">mapping =</w:t>
+      </w:r>
+      <w:r>
+        <w:rPr>
+          <w:rStyle w:val="NormalTok"/>
+        </w:rPr>
+        <w:t xml:space="preserve"> </w:t>
+      </w:r>
+      <w:r>
+        <w:rPr>
+          <w:rStyle w:val="KeywordTok"/>
+        </w:rPr>
+        <w:t xml:space="preserve">aes</w:t>
+      </w:r>
+      <w:r>
+        <w:rPr>
+          <w:rStyle w:val="NormalTok"/>
+        </w:rPr>
+        <w:t xml:space="preserve">(</w:t>
+      </w:r>
+      <w:r>
+        <w:rPr>
+          <w:rStyle w:val="DataTypeTok"/>
+        </w:rPr>
+        <w:t xml:space="preserve">x =</w:t>
+      </w:r>
+      <w:r>
+        <w:rPr>
+          <w:rStyle w:val="NormalTok"/>
+        </w:rPr>
+        <w:t xml:space="preserve"> hp, </w:t>
+      </w:r>
+      <w:r>
+        <w:rPr>
+          <w:rStyle w:val="DataTypeTok"/>
+        </w:rPr>
+        <w:t xml:space="preserve">y =</w:t>
+      </w:r>
+      <w:r>
+        <w:rPr>
+          <w:rStyle w:val="NormalTok"/>
+        </w:rPr>
+        <w:t xml:space="preserve"> </w:t>
+      </w:r>
+      <w:r>
+        <w:rPr>
+          <w:rStyle w:val="FloatTok"/>
+        </w:rPr>
+        <w:t xml:space="preserve">1609.347</w:t>
+      </w:r>
+      <w:r>
+        <w:rPr>
+          <w:rStyle w:val="NormalTok"/>
+        </w:rPr>
+        <w:t xml:space="preserve"> </w:t>
+      </w:r>
+      <w:r>
+        <w:rPr>
+          <w:rStyle w:val="OperatorTok"/>
+        </w:rPr>
+        <w:t xml:space="preserve">/</w:t>
+      </w:r>
+      <w:r>
+        <w:rPr>
+          <w:rStyle w:val="StringTok"/>
+        </w:rPr>
+        <w:t xml:space="preserve"> </w:t>
+      </w:r>
+      <w:r>
+        <w:rPr>
+          <w:rStyle w:val="NormalTok"/>
+        </w:rPr>
+        <w:t xml:space="preserve">(</w:t>
+      </w:r>
+      <w:r>
+        <w:rPr>
+          <w:rStyle w:val="DecValTok"/>
+        </w:rPr>
+        <w:t xml:space="preserve">2</w:t>
+      </w:r>
+      <w:r>
+        <w:rPr>
+          <w:rStyle w:val="NormalTok"/>
+        </w:rPr>
+        <w:t xml:space="preserve"> </w:t>
+      </w:r>
+      <w:r>
+        <w:rPr>
+          <w:rStyle w:val="OperatorTok"/>
+        </w:rPr>
+        <w:t xml:space="preserve">*</w:t>
+      </w:r>
+      <w:r>
+        <w:rPr>
+          <w:rStyle w:val="StringTok"/>
+        </w:rPr>
+        <w:t xml:space="preserve"> </w:t>
+      </w:r>
+      <w:r>
+        <w:rPr>
+          <w:rStyle w:val="NormalTok"/>
+        </w:rPr>
+        <w:t xml:space="preserve">qsec</w:t>
+      </w:r>
+      <w:r>
+        <w:rPr>
+          <w:rStyle w:val="OperatorTok"/>
+        </w:rPr>
+        <w:t xml:space="preserve">^</w:t>
+      </w:r>
+      <w:r>
+        <w:rPr>
+          <w:rStyle w:val="DecValTok"/>
+        </w:rPr>
+        <w:t xml:space="preserve">2</w:t>
+      </w:r>
+      <w:r>
+        <w:rPr>
+          <w:rStyle w:val="NormalTok"/>
+        </w:rPr>
+        <w:t xml:space="preserve">))) </w:t>
+      </w:r>
+      <w:r>
+        <w:rPr>
+          <w:rStyle w:val="OperatorTok"/>
+        </w:rPr>
+        <w:t xml:space="preserve">+</w:t>
+      </w:r>
+      <w:r>
+        <w:br/>
+      </w:r>
+      <w:r>
+        <w:rPr>
+          <w:rStyle w:val="StringTok"/>
+        </w:rPr>
+        <w:t xml:space="preserve">  </w:t>
+      </w:r>
+      <w:r>
+        <w:rPr>
+          <w:rStyle w:val="KeywordTok"/>
+        </w:rPr>
+        <w:t xml:space="preserve">geom_point</w:t>
+      </w:r>
+      <w:r>
+        <w:rPr>
+          <w:rStyle w:val="NormalTok"/>
+        </w:rPr>
+        <w:t xml:space="preserve">(</w:t>
+      </w:r>
+      <w:r>
+        <w:rPr>
+          <w:rStyle w:val="DataTypeTok"/>
+        </w:rPr>
+        <w:t xml:space="preserve">data =</w:t>
+      </w:r>
+      <w:r>
+        <w:rPr>
+          <w:rStyle w:val="NormalTok"/>
+        </w:rPr>
+        <w:t xml:space="preserve"> hp_acc, </w:t>
+      </w:r>
+      <w:r>
+        <w:rPr>
+          <w:rStyle w:val="DataTypeTok"/>
+        </w:rPr>
+        <w:t xml:space="preserve">mapping =</w:t>
+      </w:r>
+      <w:r>
+        <w:rPr>
+          <w:rStyle w:val="NormalTok"/>
+        </w:rPr>
+        <w:t xml:space="preserve"> </w:t>
+      </w:r>
+      <w:r>
+        <w:rPr>
+          <w:rStyle w:val="KeywordTok"/>
+        </w:rPr>
+        <w:t xml:space="preserve">aes</w:t>
+      </w:r>
+      <w:r>
+        <w:rPr>
+          <w:rStyle w:val="NormalTok"/>
+        </w:rPr>
+        <w:t xml:space="preserve">(</w:t>
+      </w:r>
+      <w:r>
+        <w:rPr>
+          <w:rStyle w:val="DataTypeTok"/>
+        </w:rPr>
+        <w:t xml:space="preserve">x =</w:t>
+      </w:r>
+      <w:r>
+        <w:rPr>
+          <w:rStyle w:val="NormalTok"/>
+        </w:rPr>
+        <w:t xml:space="preserve"> hp, </w:t>
+      </w:r>
+      <w:r>
+        <w:rPr>
+          <w:rStyle w:val="DataTypeTok"/>
+        </w:rPr>
+        <w:t xml:space="preserve">y =</w:t>
+      </w:r>
+      <w:r>
+        <w:rPr>
+          <w:rStyle w:val="NormalTok"/>
+        </w:rPr>
+        <w:t xml:space="preserve"> acc), </w:t>
+      </w:r>
+      <w:r>
+        <w:rPr>
+          <w:rStyle w:val="DataTypeTok"/>
+        </w:rPr>
+        <w:t xml:space="preserve">colour =</w:t>
+      </w:r>
+      <w:r>
+        <w:rPr>
+          <w:rStyle w:val="NormalTok"/>
+        </w:rPr>
+        <w:t xml:space="preserve"> </w:t>
+      </w:r>
+      <w:r>
+        <w:rPr>
+          <w:rStyle w:val="StringTok"/>
+        </w:rPr>
+        <w:t xml:space="preserve">"black"</w:t>
+      </w:r>
+      <w:r>
+        <w:rPr>
+          <w:rStyle w:val="NormalTok"/>
+        </w:rPr>
+        <w:t xml:space="preserve">) </w:t>
+      </w:r>
+      <w:r>
+        <w:rPr>
+          <w:rStyle w:val="OperatorTok"/>
+        </w:rPr>
+        <w:t xml:space="preserve">+</w:t>
+      </w:r>
+      <w:r>
+        <w:br/>
+      </w:r>
+      <w:r>
+        <w:rPr>
+          <w:rStyle w:val="StringTok"/>
+        </w:rPr>
+        <w:t xml:space="preserve">  </w:t>
+      </w:r>
+      <w:r>
+        <w:rPr>
+          <w:rStyle w:val="KeywordTok"/>
+        </w:rPr>
+        <w:t xml:space="preserve">facet_wrap</w:t>
+      </w:r>
+      <w:r>
+        <w:rPr>
+          <w:rStyle w:val="NormalTok"/>
+        </w:rPr>
+        <w:t xml:space="preserve">(</w:t>
+      </w:r>
+      <w:r>
+        <w:rPr>
+          <w:rStyle w:val="OperatorTok"/>
+        </w:rPr>
+        <w:t xml:space="preserve">~</w:t>
+      </w:r>
+      <w:r>
+        <w:rPr>
+          <w:rStyle w:val="StringTok"/>
+        </w:rPr>
+        <w:t xml:space="preserve"> </w:t>
+      </w:r>
+      <w:r>
+        <w:rPr>
+          <w:rStyle w:val="KeywordTok"/>
+        </w:rPr>
+        <w:t xml:space="preserve">cut_number</w:t>
+      </w:r>
+      <w:r>
+        <w:rPr>
+          <w:rStyle w:val="NormalTok"/>
+        </w:rPr>
+        <w:t xml:space="preserve">(wt, </w:t>
+      </w:r>
+      <w:r>
+        <w:rPr>
+          <w:rStyle w:val="DataTypeTok"/>
+        </w:rPr>
+        <w:t xml:space="preserve">n =</w:t>
+      </w:r>
+      <w:r>
+        <w:rPr>
+          <w:rStyle w:val="NormalTok"/>
+        </w:rPr>
+        <w:t xml:space="preserve"> </w:t>
+      </w:r>
+      <w:r>
+        <w:rPr>
+          <w:rStyle w:val="DecValTok"/>
+        </w:rPr>
+        <w:t xml:space="preserve">3</w:t>
+      </w:r>
+      <w:r>
+        <w:rPr>
+          <w:rStyle w:val="NormalTok"/>
+        </w:rPr>
+        <w:t xml:space="preserve">, </w:t>
+      </w:r>
+      <w:r>
+        <w:rPr>
+          <w:rStyle w:val="DataTypeTok"/>
+        </w:rPr>
+        <w:t xml:space="preserve">labels =</w:t>
+      </w:r>
+      <w:r>
+        <w:rPr>
+          <w:rStyle w:val="NormalTok"/>
+        </w:rPr>
+        <w:t xml:space="preserve"> </w:t>
+      </w:r>
+      <w:r>
+        <w:rPr>
+          <w:rStyle w:val="KeywordTok"/>
+        </w:rPr>
+        <w:t xml:space="preserve">c</w:t>
+      </w:r>
+      <w:r>
+        <w:rPr>
+          <w:rStyle w:val="NormalTok"/>
+        </w:rPr>
+        <w:t xml:space="preserve">(</w:t>
+      </w:r>
+      <w:r>
+        <w:rPr>
+          <w:rStyle w:val="StringTok"/>
+        </w:rPr>
+        <w:t xml:space="preserve">"Light"</w:t>
+      </w:r>
+      <w:r>
+        <w:rPr>
+          <w:rStyle w:val="NormalTok"/>
+        </w:rPr>
+        <w:t xml:space="preserve">, </w:t>
+      </w:r>
+      <w:r>
+        <w:rPr>
+          <w:rStyle w:val="StringTok"/>
+        </w:rPr>
+        <w:t xml:space="preserve">"Medium"</w:t>
+      </w:r>
+      <w:r>
+        <w:rPr>
+          <w:rStyle w:val="NormalTok"/>
+        </w:rPr>
+        <w:t xml:space="preserve">, </w:t>
+      </w:r>
+      <w:r>
+        <w:rPr>
+          <w:rStyle w:val="StringTok"/>
+        </w:rPr>
+        <w:t xml:space="preserve">"Heavy"</w:t>
+      </w:r>
+      <w:r>
+        <w:rPr>
+          <w:rStyle w:val="NormalTok"/>
+        </w:rPr>
+        <w:t xml:space="preserve">)), </w:t>
+      </w:r>
+      <w:r>
+        <w:rPr>
+          <w:rStyle w:val="DataTypeTok"/>
+        </w:rPr>
+        <w:t xml:space="preserve">strip.position =</w:t>
+      </w:r>
+      <w:r>
+        <w:rPr>
+          <w:rStyle w:val="NormalTok"/>
+        </w:rPr>
+        <w:t xml:space="preserve"> </w:t>
+      </w:r>
+      <w:r>
+        <w:rPr>
+          <w:rStyle w:val="StringTok"/>
+        </w:rPr>
+        <w:t xml:space="preserve">"bottom"</w:t>
+      </w:r>
+      <w:r>
+        <w:rPr>
+          <w:rStyle w:val="NormalTok"/>
+        </w:rPr>
+        <w:t xml:space="preserve">) </w:t>
+      </w:r>
+      <w:r>
+        <w:rPr>
+          <w:rStyle w:val="OperatorTok"/>
+        </w:rPr>
+        <w:t xml:space="preserve">+</w:t>
+      </w:r>
+      <w:r>
+        <w:br/>
+      </w:r>
+      <w:r>
+        <w:rPr>
+          <w:rStyle w:val="StringTok"/>
+        </w:rPr>
+        <w:t xml:space="preserve">  </w:t>
+      </w:r>
+      <w:r>
+        <w:rPr>
+          <w:rStyle w:val="KeywordTok"/>
+        </w:rPr>
+        <w:t xml:space="preserve">theme</w:t>
+      </w:r>
+      <w:r>
+        <w:rPr>
+          <w:rStyle w:val="NormalTok"/>
+        </w:rPr>
+        <w:t xml:space="preserve">(</w:t>
+      </w:r>
+      <w:r>
+        <w:rPr>
+          <w:rStyle w:val="DataTypeTok"/>
+        </w:rPr>
+        <w:t xml:space="preserve">panel.background =</w:t>
+      </w:r>
+      <w:r>
+        <w:rPr>
+          <w:rStyle w:val="NormalTok"/>
+        </w:rPr>
+        <w:t xml:space="preserve"> </w:t>
+      </w:r>
+      <w:r>
+        <w:rPr>
+          <w:rStyle w:val="KeywordTok"/>
+        </w:rPr>
+        <w:t xml:space="preserve">element_rect</w:t>
+      </w:r>
+      <w:r>
+        <w:rPr>
+          <w:rStyle w:val="NormalTok"/>
+        </w:rPr>
+        <w:t xml:space="preserve">(</w:t>
+      </w:r>
+      <w:r>
+        <w:rPr>
+          <w:rStyle w:val="DataTypeTok"/>
+        </w:rPr>
+        <w:t xml:space="preserve">fill =</w:t>
+      </w:r>
+      <w:r>
+        <w:rPr>
+          <w:rStyle w:val="NormalTok"/>
+        </w:rPr>
+        <w:t xml:space="preserve"> </w:t>
+      </w:r>
+      <w:r>
+        <w:rPr>
+          <w:rStyle w:val="StringTok"/>
+        </w:rPr>
+        <w:t xml:space="preserve">"pink"</w:t>
+      </w:r>
+      <w:r>
+        <w:rPr>
+          <w:rStyle w:val="NormalTok"/>
+        </w:rPr>
+        <w:t xml:space="preserve">), </w:t>
+      </w:r>
+      <w:r>
+        <w:rPr>
+          <w:rStyle w:val="DataTypeTok"/>
+        </w:rPr>
+        <w:t xml:space="preserve">strip.background =</w:t>
+      </w:r>
+      <w:r>
+        <w:rPr>
+          <w:rStyle w:val="NormalTok"/>
+        </w:rPr>
+        <w:t xml:space="preserve"> </w:t>
+      </w:r>
+      <w:r>
+        <w:rPr>
+          <w:rStyle w:val="KeywordTok"/>
+        </w:rPr>
+        <w:t xml:space="preserve">element_rect</w:t>
+      </w:r>
+      <w:r>
+        <w:rPr>
+          <w:rStyle w:val="NormalTok"/>
+        </w:rPr>
+        <w:t xml:space="preserve">(</w:t>
+      </w:r>
+      <w:r>
+        <w:rPr>
+          <w:rStyle w:val="DataTypeTok"/>
+        </w:rPr>
+        <w:t xml:space="preserve">fill =</w:t>
+      </w:r>
+      <w:r>
+        <w:rPr>
+          <w:rStyle w:val="NormalTok"/>
+        </w:rPr>
+        <w:t xml:space="preserve"> </w:t>
+      </w:r>
+      <w:r>
+        <w:rPr>
+          <w:rStyle w:val="StringTok"/>
+        </w:rPr>
+        <w:t xml:space="preserve">"yellow"</w:t>
+      </w:r>
+      <w:r>
+        <w:rPr>
+          <w:rStyle w:val="NormalTok"/>
+        </w:rPr>
+        <w:t xml:space="preserve">, </w:t>
+      </w:r>
+      <w:r>
+        <w:rPr>
+          <w:rStyle w:val="DataTypeTok"/>
+        </w:rPr>
         <w:t xml:space="preserve">color =</w:t>
       </w:r>
       <w:r>
@@ -2643,7 +4241,94 @@
         <w:rPr>
           <w:rStyle w:val="StringTok"/>
         </w:rPr>
-        <w:t xml:space="preserve">"darkgreen"</w:t>
+        <w:t xml:space="preserve">"red"</w:t>
+      </w:r>
+      <w:r>
+        <w:rPr>
+          <w:rStyle w:val="NormalTok"/>
+        </w:rPr>
+        <w:t xml:space="preserve">)) </w:t>
+      </w:r>
+      <w:r>
+        <w:rPr>
+          <w:rStyle w:val="OperatorTok"/>
+        </w:rPr>
+        <w:t xml:space="preserve">+</w:t>
+      </w:r>
+      <w:r>
+        <w:br/>
+      </w:r>
+      <w:r>
+        <w:rPr>
+          <w:rStyle w:val="StringTok"/>
+        </w:rPr>
+        <w:t xml:space="preserve">  </w:t>
+      </w:r>
+      <w:r>
+        <w:rPr>
+          <w:rStyle w:val="KeywordTok"/>
+        </w:rPr>
+        <w:t xml:space="preserve">geom_point</w:t>
+      </w:r>
+      <w:r>
+        <w:rPr>
+          <w:rStyle w:val="NormalTok"/>
+        </w:rPr>
+        <w:t xml:space="preserve">(</w:t>
+      </w:r>
+      <w:r>
+        <w:rPr>
+          <w:rStyle w:val="KeywordTok"/>
+        </w:rPr>
+        <w:t xml:space="preserve">aes</w:t>
+      </w:r>
+      <w:r>
+        <w:rPr>
+          <w:rStyle w:val="NormalTok"/>
+        </w:rPr>
+        <w:t xml:space="preserve">(</w:t>
+      </w:r>
+      <w:r>
+        <w:rPr>
+          <w:rStyle w:val="DataTypeTok"/>
+        </w:rPr>
+        <w:t xml:space="preserve">colour =</w:t>
+      </w:r>
+      <w:r>
+        <w:rPr>
+          <w:rStyle w:val="NormalTok"/>
+        </w:rPr>
+        <w:t xml:space="preserve"> </w:t>
+      </w:r>
+      <w:r>
+        <w:rPr>
+          <w:rStyle w:val="KeywordTok"/>
+        </w:rPr>
+        <w:t xml:space="preserve">cut_number</w:t>
+      </w:r>
+      <w:r>
+        <w:rPr>
+          <w:rStyle w:val="NormalTok"/>
+        </w:rPr>
+        <w:t xml:space="preserve">(wt, </w:t>
+      </w:r>
+      <w:r>
+        <w:rPr>
+          <w:rStyle w:val="DataTypeTok"/>
+        </w:rPr>
+        <w:t xml:space="preserve">n =</w:t>
+      </w:r>
+      <w:r>
+        <w:rPr>
+          <w:rStyle w:val="NormalTok"/>
+        </w:rPr>
+        <w:t xml:space="preserve"> </w:t>
+      </w:r>
+      <w:r>
+        <w:rPr>
+          <w:rStyle w:val="DecValTok"/>
+        </w:rPr>
+        <w:t xml:space="preserve">3</w:t>
       </w:r>
       <w:r>
         <w:rPr>
@@ -2655,1984 +4340,265 @@
         <w:rPr>
           <w:rStyle w:val="DataTypeTok"/>
         </w:rPr>
-        <w:t xml:space="preserve">border =</w:t>
-      </w:r>
-      <w:r>
-        <w:rPr>
-          <w:rStyle w:val="NormalTok"/>
-        </w:rPr>
-        <w:t xml:space="preserve"> </w:t>
+        <w:t xml:space="preserve">labels =</w:t>
+      </w:r>
+      <w:r>
+        <w:rPr>
+          <w:rStyle w:val="NormalTok"/>
+        </w:rPr>
+        <w:t xml:space="preserve"> </w:t>
+      </w:r>
+      <w:r>
+        <w:rPr>
+          <w:rStyle w:val="KeywordTok"/>
+        </w:rPr>
+        <w:t xml:space="preserve">c</w:t>
+      </w:r>
+      <w:r>
+        <w:rPr>
+          <w:rStyle w:val="NormalTok"/>
+        </w:rPr>
+        <w:t xml:space="preserve">(</w:t>
       </w:r>
       <w:r>
         <w:rPr>
           <w:rStyle w:val="StringTok"/>
         </w:rPr>
-        <w:t xml:space="preserve">"red"</w:t>
+        <w:t xml:space="preserve">"Light"</w:t>
+      </w:r>
+      <w:r>
+        <w:rPr>
+          <w:rStyle w:val="NormalTok"/>
+        </w:rPr>
+        <w:t xml:space="preserve">, </w:t>
+      </w:r>
+      <w:r>
+        <w:rPr>
+          <w:rStyle w:val="StringTok"/>
+        </w:rPr>
+        <w:t xml:space="preserve">"Medium"</w:t>
+      </w:r>
+      <w:r>
+        <w:rPr>
+          <w:rStyle w:val="NormalTok"/>
+        </w:rPr>
+        <w:t xml:space="preserve">, </w:t>
+      </w:r>
+      <w:r>
+        <w:rPr>
+          <w:rStyle w:val="StringTok"/>
+        </w:rPr>
+        <w:t xml:space="preserve">"Heavy"</w:t>
+      </w:r>
+      <w:r>
+        <w:rPr>
+          <w:rStyle w:val="NormalTok"/>
+        </w:rPr>
+        <w:t xml:space="preserve">))),</w:t>
+      </w:r>
+      <w:r>
+        <w:br/>
+      </w:r>
+      <w:r>
+        <w:rPr>
+          <w:rStyle w:val="NormalTok"/>
+        </w:rPr>
+        <w:t xml:space="preserve">    </w:t>
+      </w:r>
+      <w:r>
+        <w:rPr>
+          <w:rStyle w:val="DataTypeTok"/>
+        </w:rPr>
+        <w:t xml:space="preserve">show.legend =</w:t>
+      </w:r>
+      <w:r>
+        <w:rPr>
+          <w:rStyle w:val="NormalTok"/>
+        </w:rPr>
+        <w:t xml:space="preserve"> F</w:t>
+      </w:r>
+      <w:r>
+        <w:br/>
+      </w:r>
+      <w:r>
+        <w:rPr>
+          <w:rStyle w:val="NormalTok"/>
+        </w:rPr>
+        <w:t xml:space="preserve">  ) </w:t>
+      </w:r>
+      <w:r>
+        <w:rPr>
+          <w:rStyle w:val="OperatorTok"/>
+        </w:rPr>
+        <w:t xml:space="preserve">+</w:t>
+      </w:r>
+      <w:r>
+        <w:br/>
+      </w:r>
+      <w:r>
+        <w:rPr>
+          <w:rStyle w:val="StringTok"/>
+        </w:rPr>
+        <w:t xml:space="preserve">  </w:t>
+      </w:r>
+      <w:r>
+        <w:rPr>
+          <w:rStyle w:val="KeywordTok"/>
+        </w:rPr>
+        <w:t xml:space="preserve">geom_smooth</w:t>
+      </w:r>
+      <w:r>
+        <w:rPr>
+          <w:rStyle w:val="NormalTok"/>
+        </w:rPr>
+        <w:t xml:space="preserve">(</w:t>
+      </w:r>
+      <w:r>
+        <w:rPr>
+          <w:rStyle w:val="DataTypeTok"/>
+        </w:rPr>
+        <w:t xml:space="preserve">method =</w:t>
+      </w:r>
+      <w:r>
+        <w:rPr>
+          <w:rStyle w:val="NormalTok"/>
+        </w:rPr>
+        <w:t xml:space="preserve"> </w:t>
+      </w:r>
+      <w:r>
+        <w:rPr>
+          <w:rStyle w:val="StringTok"/>
+        </w:rPr>
+        <w:t xml:space="preserve">"lm"</w:t>
+      </w:r>
+      <w:r>
+        <w:rPr>
+          <w:rStyle w:val="NormalTok"/>
+        </w:rPr>
+        <w:t xml:space="preserve">, </w:t>
+      </w:r>
+      <w:r>
+        <w:rPr>
+          <w:rStyle w:val="DataTypeTok"/>
+        </w:rPr>
+        <w:t xml:space="preserve">color =</w:t>
+      </w:r>
+      <w:r>
+        <w:rPr>
+          <w:rStyle w:val="NormalTok"/>
+        </w:rPr>
+        <w:t xml:space="preserve"> </w:t>
+      </w:r>
+      <w:r>
+        <w:rPr>
+          <w:rStyle w:val="StringTok"/>
+        </w:rPr>
+        <w:t xml:space="preserve">"brown"</w:t>
+      </w:r>
+      <w:r>
+        <w:rPr>
+          <w:rStyle w:val="NormalTok"/>
+        </w:rPr>
+        <w:t xml:space="preserve">, </w:t>
+      </w:r>
+      <w:r>
+        <w:rPr>
+          <w:rStyle w:val="DataTypeTok"/>
+        </w:rPr>
+        <w:t xml:space="preserve">se =</w:t>
+      </w:r>
+      <w:r>
+        <w:rPr>
+          <w:rStyle w:val="NormalTok"/>
+        </w:rPr>
+        <w:t xml:space="preserve"> </w:t>
+      </w:r>
+      <w:r>
+        <w:rPr>
+          <w:rStyle w:val="OtherTok"/>
+        </w:rPr>
+        <w:t xml:space="preserve">FALSE</w:t>
+      </w:r>
+      <w:r>
+        <w:rPr>
+          <w:rStyle w:val="NormalTok"/>
+        </w:rPr>
+        <w:t xml:space="preserve">) </w:t>
+      </w:r>
+      <w:r>
+        <w:rPr>
+          <w:rStyle w:val="OperatorTok"/>
+        </w:rPr>
+        <w:t xml:space="preserve">+</w:t>
+      </w:r>
+      <w:r>
+        <w:br/>
+      </w:r>
+      <w:r>
+        <w:rPr>
+          <w:rStyle w:val="StringTok"/>
+        </w:rPr>
+        <w:t xml:space="preserve">  </w:t>
+      </w:r>
+      <w:r>
+        <w:rPr>
+          <w:rStyle w:val="KeywordTok"/>
+        </w:rPr>
+        <w:t xml:space="preserve">labs</w:t>
+      </w:r>
+      <w:r>
+        <w:rPr>
+          <w:rStyle w:val="NormalTok"/>
+        </w:rPr>
+        <w:t xml:space="preserve">(</w:t>
+      </w:r>
+      <w:r>
+        <w:rPr>
+          <w:rStyle w:val="DataTypeTok"/>
+        </w:rPr>
+        <w:t xml:space="preserve">y =</w:t>
+      </w:r>
+      <w:r>
+        <w:rPr>
+          <w:rStyle w:val="NormalTok"/>
+        </w:rPr>
+        <w:t xml:space="preserve"> </w:t>
+      </w:r>
+      <w:r>
+        <w:rPr>
+          <w:rStyle w:val="StringTok"/>
+        </w:rPr>
+        <w:t xml:space="preserve">"Mean acceleration (m/s^2)"</w:t>
+      </w:r>
+      <w:r>
+        <w:rPr>
+          <w:rStyle w:val="NormalTok"/>
+        </w:rPr>
+        <w:t xml:space="preserve">, </w:t>
+      </w:r>
+      <w:r>
+        <w:rPr>
+          <w:rStyle w:val="DataTypeTok"/>
+        </w:rPr>
+        <w:t xml:space="preserve">colour =</w:t>
+      </w:r>
+      <w:r>
+        <w:rPr>
+          <w:rStyle w:val="NormalTok"/>
+        </w:rPr>
+        <w:t xml:space="preserve"> </w:t>
+      </w:r>
+      <w:r>
+        <w:rPr>
+          <w:rStyle w:val="StringTok"/>
+        </w:rPr>
+        <w:t xml:space="preserve">"Weight"</w:t>
       </w:r>
       <w:r>
         <w:rPr>
           <w:rStyle w:val="NormalTok"/>
         </w:rPr>
         <w:t xml:space="preserve">)</w:t>
-      </w:r>
-      <w:r>
-        <w:br/>
-      </w:r>
-      <w:r>
-        <w:rPr>
-          <w:rStyle w:val="CommentTok"/>
-        </w:rPr>
-        <w:t xml:space="preserve">## Vi summerer variablene hentet fra "Help"-funksjonen i RStudio.</w:t>
-      </w:r>
-      <w:r>
-        <w:br/>
-      </w:r>
-      <w:r>
-        <w:rPr>
-          <w:rStyle w:val="KeywordTok"/>
-        </w:rPr>
-        <w:t xml:space="preserve">apply</w:t>
-      </w:r>
-      <w:r>
-        <w:rPr>
-          <w:rStyle w:val="NormalTok"/>
-        </w:rPr>
-        <w:t xml:space="preserve">(Titanic, </w:t>
-      </w:r>
-      <w:r>
-        <w:rPr>
-          <w:rStyle w:val="KeywordTok"/>
-        </w:rPr>
-        <w:t xml:space="preserve">c</w:t>
-      </w:r>
-      <w:r>
-        <w:rPr>
-          <w:rStyle w:val="NormalTok"/>
-        </w:rPr>
-        <w:t xml:space="preserve">(</w:t>
-      </w:r>
-      <w:r>
-        <w:rPr>
-          <w:rStyle w:val="DecValTok"/>
-        </w:rPr>
-        <w:t xml:space="preserve">3</w:t>
-      </w:r>
-      <w:r>
-        <w:rPr>
-          <w:rStyle w:val="NormalTok"/>
-        </w:rPr>
-        <w:t xml:space="preserve">, </w:t>
-      </w:r>
-      <w:r>
-        <w:rPr>
-          <w:rStyle w:val="DecValTok"/>
-        </w:rPr>
-        <w:t xml:space="preserve">4</w:t>
-      </w:r>
-      <w:r>
-        <w:rPr>
-          <w:rStyle w:val="NormalTok"/>
-        </w:rPr>
-        <w:t xml:space="preserve">), sum)</w:t>
-      </w:r>
-      <w:r>
-        <w:br/>
-      </w:r>
-      <w:r>
-        <w:rPr>
-          <w:rStyle w:val="KeywordTok"/>
-        </w:rPr>
-        <w:t xml:space="preserve">apply</w:t>
-      </w:r>
-      <w:r>
-        <w:rPr>
-          <w:rStyle w:val="NormalTok"/>
-        </w:rPr>
-        <w:t xml:space="preserve">(Titanic, </w:t>
-      </w:r>
-      <w:r>
-        <w:rPr>
-          <w:rStyle w:val="KeywordTok"/>
-        </w:rPr>
-        <w:t xml:space="preserve">c</w:t>
-      </w:r>
-      <w:r>
-        <w:rPr>
-          <w:rStyle w:val="NormalTok"/>
-        </w:rPr>
-        <w:t xml:space="preserve">(</w:t>
-      </w:r>
-      <w:r>
-        <w:rPr>
-          <w:rStyle w:val="DecValTok"/>
-        </w:rPr>
-        <w:t xml:space="preserve">2</w:t>
-      </w:r>
-      <w:r>
-        <w:rPr>
-          <w:rStyle w:val="NormalTok"/>
-        </w:rPr>
-        <w:t xml:space="preserve">, </w:t>
-      </w:r>
-      <w:r>
-        <w:rPr>
-          <w:rStyle w:val="DecValTok"/>
-        </w:rPr>
-        <w:t xml:space="preserve">3</w:t>
-      </w:r>
-      <w:r>
-        <w:rPr>
-          <w:rStyle w:val="NormalTok"/>
-        </w:rPr>
-        <w:t xml:space="preserve">, </w:t>
-      </w:r>
-      <w:r>
-        <w:rPr>
-          <w:rStyle w:val="DecValTok"/>
-        </w:rPr>
-        <w:t xml:space="preserve">4</w:t>
-      </w:r>
-      <w:r>
-        <w:rPr>
-          <w:rStyle w:val="NormalTok"/>
-        </w:rPr>
-        <w:t xml:space="preserve">), sum)</w:t>
-      </w:r>
-      <w:r>
-        <w:br/>
-      </w:r>
-      <w:r>
-        <w:rPr>
-          <w:rStyle w:val="NormalTok"/>
-        </w:rPr>
-        <w:t xml:space="preserve">hp_acc &lt;-</w:t>
-      </w:r>
-      <w:r>
-        <w:rPr>
-          <w:rStyle w:val="StringTok"/>
-        </w:rPr>
-        <w:t xml:space="preserve"> </w:t>
-      </w:r>
-      <w:r>
-        <w:rPr>
-          <w:rStyle w:val="KeywordTok"/>
-        </w:rPr>
-        <w:t xml:space="preserve">data.frame</w:t>
-      </w:r>
-      <w:r>
-        <w:rPr>
-          <w:rStyle w:val="NormalTok"/>
-        </w:rPr>
-        <w:t xml:space="preserve">(</w:t>
-      </w:r>
-      <w:r>
-        <w:rPr>
-          <w:rStyle w:val="DataTypeTok"/>
-        </w:rPr>
-        <w:t xml:space="preserve">hp =</w:t>
-      </w:r>
-      <w:r>
-        <w:rPr>
-          <w:rStyle w:val="NormalTok"/>
-        </w:rPr>
-        <w:t xml:space="preserve"> mtcars</w:t>
-      </w:r>
-      <w:r>
-        <w:rPr>
-          <w:rStyle w:val="OperatorTok"/>
-        </w:rPr>
-        <w:t xml:space="preserve">$</w:t>
-      </w:r>
-      <w:r>
-        <w:rPr>
-          <w:rStyle w:val="NormalTok"/>
-        </w:rPr>
-        <w:t xml:space="preserve">hp, </w:t>
-      </w:r>
-      <w:r>
-        <w:rPr>
-          <w:rStyle w:val="DataTypeTok"/>
-        </w:rPr>
-        <w:t xml:space="preserve">acc =</w:t>
-      </w:r>
-      <w:r>
-        <w:rPr>
-          <w:rStyle w:val="NormalTok"/>
-        </w:rPr>
-        <w:t xml:space="preserve"> </w:t>
-      </w:r>
-      <w:r>
-        <w:rPr>
-          <w:rStyle w:val="FloatTok"/>
-        </w:rPr>
-        <w:t xml:space="preserve">1609.347</w:t>
-      </w:r>
-      <w:r>
-        <w:rPr>
-          <w:rStyle w:val="OperatorTok"/>
-        </w:rPr>
-        <w:t xml:space="preserve">/</w:t>
-      </w:r>
-      <w:r>
-        <w:rPr>
-          <w:rStyle w:val="NormalTok"/>
-        </w:rPr>
-        <w:t xml:space="preserve">(</w:t>
-      </w:r>
-      <w:r>
-        <w:rPr>
-          <w:rStyle w:val="DecValTok"/>
-        </w:rPr>
-        <w:t xml:space="preserve">2</w:t>
-      </w:r>
-      <w:r>
-        <w:rPr>
-          <w:rStyle w:val="OperatorTok"/>
-        </w:rPr>
-        <w:t xml:space="preserve">*</w:t>
-      </w:r>
-      <w:r>
-        <w:rPr>
-          <w:rStyle w:val="NormalTok"/>
-        </w:rPr>
-        <w:t xml:space="preserve">mtcars</w:t>
-      </w:r>
-      <w:r>
-        <w:rPr>
-          <w:rStyle w:val="OperatorTok"/>
-        </w:rPr>
-        <w:t xml:space="preserve">$</w:t>
-      </w:r>
-      <w:r>
-        <w:rPr>
-          <w:rStyle w:val="NormalTok"/>
-        </w:rPr>
-        <w:t xml:space="preserve">qsec</w:t>
-      </w:r>
-      <w:r>
-        <w:rPr>
-          <w:rStyle w:val="OperatorTok"/>
-        </w:rPr>
-        <w:t xml:space="preserve">^</w:t>
-      </w:r>
-      <w:r>
-        <w:rPr>
-          <w:rStyle w:val="DecValTok"/>
-        </w:rPr>
-        <w:t xml:space="preserve">2</w:t>
-      </w:r>
-      <w:r>
-        <w:rPr>
-          <w:rStyle w:val="NormalTok"/>
-        </w:rPr>
-        <w:t xml:space="preserve">))</w:t>
-      </w:r>
-      <w:r>
-        <w:br/>
-      </w:r>
-      <w:r>
-        <w:br/>
-      </w:r>
-      <w:r>
-        <w:rPr>
-          <w:rStyle w:val="KeywordTok"/>
-        </w:rPr>
-        <w:t xml:space="preserve">ggplot</w:t>
-      </w:r>
-      <w:r>
-        <w:rPr>
-          <w:rStyle w:val="NormalTok"/>
-        </w:rPr>
-        <w:t xml:space="preserve">(</w:t>
-      </w:r>
-      <w:r>
-        <w:rPr>
-          <w:rStyle w:val="DataTypeTok"/>
-        </w:rPr>
-        <w:t xml:space="preserve">data =</w:t>
-      </w:r>
-      <w:r>
-        <w:rPr>
-          <w:rStyle w:val="NormalTok"/>
-        </w:rPr>
-        <w:t xml:space="preserve"> mtcars, </w:t>
-      </w:r>
-      <w:r>
-        <w:rPr>
-          <w:rStyle w:val="DataTypeTok"/>
-        </w:rPr>
-        <w:t xml:space="preserve">mapping =</w:t>
-      </w:r>
-      <w:r>
-        <w:rPr>
-          <w:rStyle w:val="NormalTok"/>
-        </w:rPr>
-        <w:t xml:space="preserve"> </w:t>
-      </w:r>
-      <w:r>
-        <w:rPr>
-          <w:rStyle w:val="KeywordTok"/>
-        </w:rPr>
-        <w:t xml:space="preserve">aes</w:t>
-      </w:r>
-      <w:r>
-        <w:rPr>
-          <w:rStyle w:val="NormalTok"/>
-        </w:rPr>
-        <w:t xml:space="preserve">(</w:t>
-      </w:r>
-      <w:r>
-        <w:rPr>
-          <w:rStyle w:val="DataTypeTok"/>
-        </w:rPr>
-        <w:t xml:space="preserve">x =</w:t>
-      </w:r>
-      <w:r>
-        <w:rPr>
-          <w:rStyle w:val="NormalTok"/>
-        </w:rPr>
-        <w:t xml:space="preserve"> hp, </w:t>
-      </w:r>
-      <w:r>
-        <w:rPr>
-          <w:rStyle w:val="DataTypeTok"/>
-        </w:rPr>
-        <w:t xml:space="preserve">y =</w:t>
-      </w:r>
-      <w:r>
-        <w:rPr>
-          <w:rStyle w:val="NormalTok"/>
-        </w:rPr>
-        <w:t xml:space="preserve"> </w:t>
-      </w:r>
-      <w:r>
-        <w:rPr>
-          <w:rStyle w:val="FloatTok"/>
-        </w:rPr>
-        <w:t xml:space="preserve">1609.347</w:t>
-      </w:r>
-      <w:r>
-        <w:rPr>
-          <w:rStyle w:val="OperatorTok"/>
-        </w:rPr>
-        <w:t xml:space="preserve">/</w:t>
-      </w:r>
-      <w:r>
-        <w:rPr>
-          <w:rStyle w:val="NormalTok"/>
-        </w:rPr>
-        <w:t xml:space="preserve">(</w:t>
-      </w:r>
-      <w:r>
-        <w:rPr>
-          <w:rStyle w:val="DecValTok"/>
-        </w:rPr>
-        <w:t xml:space="preserve">2</w:t>
-      </w:r>
-      <w:r>
-        <w:rPr>
-          <w:rStyle w:val="OperatorTok"/>
-        </w:rPr>
-        <w:t xml:space="preserve">*</w:t>
-      </w:r>
-      <w:r>
-        <w:rPr>
-          <w:rStyle w:val="NormalTok"/>
-        </w:rPr>
-        <w:t xml:space="preserve">qsec</w:t>
-      </w:r>
-      <w:r>
-        <w:rPr>
-          <w:rStyle w:val="OperatorTok"/>
-        </w:rPr>
-        <w:t xml:space="preserve">^</w:t>
-      </w:r>
-      <w:r>
-        <w:rPr>
-          <w:rStyle w:val="DecValTok"/>
-        </w:rPr>
-        <w:t xml:space="preserve">2</w:t>
-      </w:r>
-      <w:r>
-        <w:rPr>
-          <w:rStyle w:val="NormalTok"/>
-        </w:rPr>
-        <w:t xml:space="preserve">))) </w:t>
-      </w:r>
-      <w:r>
-        <w:rPr>
-          <w:rStyle w:val="OperatorTok"/>
-        </w:rPr>
-        <w:t xml:space="preserve">+</w:t>
-      </w:r>
-      <w:r>
-        <w:br/>
-      </w:r>
-      <w:r>
-        <w:rPr>
-          <w:rStyle w:val="StringTok"/>
-        </w:rPr>
-        <w:t xml:space="preserve">  </w:t>
-      </w:r>
-      <w:r>
-        <w:rPr>
-          <w:rStyle w:val="KeywordTok"/>
-        </w:rPr>
-        <w:t xml:space="preserve">geom_point</w:t>
-      </w:r>
-      <w:r>
-        <w:rPr>
-          <w:rStyle w:val="NormalTok"/>
-        </w:rPr>
-        <w:t xml:space="preserve">(</w:t>
-      </w:r>
-      <w:r>
-        <w:rPr>
-          <w:rStyle w:val="DataTypeTok"/>
-        </w:rPr>
-        <w:t xml:space="preserve">data=</w:t>
-      </w:r>
-      <w:r>
-        <w:rPr>
-          <w:rStyle w:val="NormalTok"/>
-        </w:rPr>
-        <w:t xml:space="preserve">hp_acc, </w:t>
-      </w:r>
-      <w:r>
-        <w:rPr>
-          <w:rStyle w:val="DataTypeTok"/>
-        </w:rPr>
-        <w:t xml:space="preserve">mapping =</w:t>
-      </w:r>
-      <w:r>
-        <w:rPr>
-          <w:rStyle w:val="NormalTok"/>
-        </w:rPr>
-        <w:t xml:space="preserve"> </w:t>
-      </w:r>
-      <w:r>
-        <w:rPr>
-          <w:rStyle w:val="KeywordTok"/>
-        </w:rPr>
-        <w:t xml:space="preserve">aes</w:t>
-      </w:r>
-      <w:r>
-        <w:rPr>
-          <w:rStyle w:val="NormalTok"/>
-        </w:rPr>
-        <w:t xml:space="preserve">(</w:t>
-      </w:r>
-      <w:r>
-        <w:rPr>
-          <w:rStyle w:val="DataTypeTok"/>
-        </w:rPr>
-        <w:t xml:space="preserve">x =</w:t>
-      </w:r>
-      <w:r>
-        <w:rPr>
-          <w:rStyle w:val="NormalTok"/>
-        </w:rPr>
-        <w:t xml:space="preserve"> hp, </w:t>
-      </w:r>
-      <w:r>
-        <w:rPr>
-          <w:rStyle w:val="DataTypeTok"/>
-        </w:rPr>
-        <w:t xml:space="preserve">y =</w:t>
-      </w:r>
-      <w:r>
-        <w:rPr>
-          <w:rStyle w:val="NormalTok"/>
-        </w:rPr>
-        <w:t xml:space="preserve"> acc), </w:t>
-      </w:r>
-      <w:r>
-        <w:rPr>
-          <w:rStyle w:val="DataTypeTok"/>
-        </w:rPr>
-        <w:t xml:space="preserve">colour=</w:t>
-      </w:r>
-      <w:r>
-        <w:rPr>
-          <w:rStyle w:val="NormalTok"/>
-        </w:rPr>
-        <w:t xml:space="preserve"> </w:t>
-      </w:r>
-      <w:r>
-        <w:rPr>
-          <w:rStyle w:val="StringTok"/>
-        </w:rPr>
-        <w:t xml:space="preserve">"grey80"</w:t>
-      </w:r>
-      <w:r>
-        <w:rPr>
-          <w:rStyle w:val="NormalTok"/>
-        </w:rPr>
-        <w:t xml:space="preserve">) </w:t>
-      </w:r>
-      <w:r>
-        <w:rPr>
-          <w:rStyle w:val="OperatorTok"/>
-        </w:rPr>
-        <w:t xml:space="preserve">+</w:t>
-      </w:r>
-      <w:r>
-        <w:br/>
-      </w:r>
-      <w:r>
-        <w:rPr>
-          <w:rStyle w:val="StringTok"/>
-        </w:rPr>
-        <w:t xml:space="preserve">  </w:t>
-      </w:r>
-      <w:r>
-        <w:rPr>
-          <w:rStyle w:val="KeywordTok"/>
-        </w:rPr>
-        <w:t xml:space="preserve">facet_wrap</w:t>
-      </w:r>
-      <w:r>
-        <w:rPr>
-          <w:rStyle w:val="NormalTok"/>
-        </w:rPr>
-        <w:t xml:space="preserve">(</w:t>
-      </w:r>
-      <w:r>
-        <w:rPr>
-          <w:rStyle w:val="OperatorTok"/>
-        </w:rPr>
-        <w:t xml:space="preserve">~</w:t>
-      </w:r>
-      <w:r>
-        <w:rPr>
-          <w:rStyle w:val="KeywordTok"/>
-        </w:rPr>
-        <w:t xml:space="preserve">cut_number</w:t>
-      </w:r>
-      <w:r>
-        <w:rPr>
-          <w:rStyle w:val="NormalTok"/>
-        </w:rPr>
-        <w:t xml:space="preserve">(wt, </w:t>
-      </w:r>
-      <w:r>
-        <w:rPr>
-          <w:rStyle w:val="DataTypeTok"/>
-        </w:rPr>
-        <w:t xml:space="preserve">n =</w:t>
-      </w:r>
-      <w:r>
-        <w:rPr>
-          <w:rStyle w:val="DecValTok"/>
-        </w:rPr>
-        <w:t xml:space="preserve">3</w:t>
-      </w:r>
-      <w:r>
-        <w:rPr>
-          <w:rStyle w:val="NormalTok"/>
-        </w:rPr>
-        <w:t xml:space="preserve"> , </w:t>
-      </w:r>
-      <w:r>
-        <w:rPr>
-          <w:rStyle w:val="DataTypeTok"/>
-        </w:rPr>
-        <w:t xml:space="preserve">labels =</w:t>
-      </w:r>
-      <w:r>
-        <w:rPr>
-          <w:rStyle w:val="NormalTok"/>
-        </w:rPr>
-        <w:t xml:space="preserve"> </w:t>
-      </w:r>
-      <w:r>
-        <w:rPr>
-          <w:rStyle w:val="KeywordTok"/>
-        </w:rPr>
-        <w:t xml:space="preserve">c</w:t>
-      </w:r>
-      <w:r>
-        <w:rPr>
-          <w:rStyle w:val="NormalTok"/>
-        </w:rPr>
-        <w:t xml:space="preserve">(</w:t>
-      </w:r>
-      <w:r>
-        <w:rPr>
-          <w:rStyle w:val="StringTok"/>
-        </w:rPr>
-        <w:t xml:space="preserve">"Light"</w:t>
-      </w:r>
-      <w:r>
-        <w:rPr>
-          <w:rStyle w:val="NormalTok"/>
-        </w:rPr>
-        <w:t xml:space="preserve">, </w:t>
-      </w:r>
-      <w:r>
-        <w:rPr>
-          <w:rStyle w:val="StringTok"/>
-        </w:rPr>
-        <w:t xml:space="preserve">"Medium"</w:t>
-      </w:r>
-      <w:r>
-        <w:rPr>
-          <w:rStyle w:val="NormalTok"/>
-        </w:rPr>
-        <w:t xml:space="preserve">, </w:t>
-      </w:r>
-      <w:r>
-        <w:rPr>
-          <w:rStyle w:val="StringTok"/>
-        </w:rPr>
-        <w:t xml:space="preserve">"Heavy"</w:t>
-      </w:r>
-      <w:r>
-        <w:rPr>
-          <w:rStyle w:val="NormalTok"/>
-        </w:rPr>
-        <w:t xml:space="preserve">))) </w:t>
-      </w:r>
-      <w:r>
-        <w:rPr>
-          <w:rStyle w:val="OperatorTok"/>
-        </w:rPr>
-        <w:t xml:space="preserve">+</w:t>
-      </w:r>
-      <w:r>
-        <w:br/>
-      </w:r>
-      <w:r>
-        <w:rPr>
-          <w:rStyle w:val="StringTok"/>
-        </w:rPr>
-        <w:t xml:space="preserve">  </w:t>
-      </w:r>
-      <w:r>
-        <w:rPr>
-          <w:rStyle w:val="KeywordTok"/>
-        </w:rPr>
-        <w:t xml:space="preserve">geom_point</w:t>
-      </w:r>
-      <w:r>
-        <w:rPr>
-          <w:rStyle w:val="NormalTok"/>
-        </w:rPr>
-        <w:t xml:space="preserve">(</w:t>
-      </w:r>
-      <w:r>
-        <w:rPr>
-          <w:rStyle w:val="KeywordTok"/>
-        </w:rPr>
-        <w:t xml:space="preserve">aes</w:t>
-      </w:r>
-      <w:r>
-        <w:rPr>
-          <w:rStyle w:val="NormalTok"/>
-        </w:rPr>
-        <w:t xml:space="preserve">(</w:t>
-      </w:r>
-      <w:r>
-        <w:rPr>
-          <w:rStyle w:val="DataTypeTok"/>
-        </w:rPr>
-        <w:t xml:space="preserve">colour =</w:t>
-      </w:r>
-      <w:r>
-        <w:rPr>
-          <w:rStyle w:val="NormalTok"/>
-        </w:rPr>
-        <w:t xml:space="preserve"> </w:t>
-      </w:r>
-      <w:r>
-        <w:rPr>
-          <w:rStyle w:val="KeywordTok"/>
-        </w:rPr>
-        <w:t xml:space="preserve">cut_number</w:t>
-      </w:r>
-      <w:r>
-        <w:rPr>
-          <w:rStyle w:val="NormalTok"/>
-        </w:rPr>
-        <w:t xml:space="preserve">(wt, </w:t>
-      </w:r>
-      <w:r>
-        <w:rPr>
-          <w:rStyle w:val="DataTypeTok"/>
-        </w:rPr>
-        <w:t xml:space="preserve">n =</w:t>
-      </w:r>
-      <w:r>
-        <w:rPr>
-          <w:rStyle w:val="NormalTok"/>
-        </w:rPr>
-        <w:t xml:space="preserve"> </w:t>
-      </w:r>
-      <w:r>
-        <w:rPr>
-          <w:rStyle w:val="DecValTok"/>
-        </w:rPr>
-        <w:t xml:space="preserve">3</w:t>
-      </w:r>
-      <w:r>
-        <w:rPr>
-          <w:rStyle w:val="NormalTok"/>
-        </w:rPr>
-        <w:t xml:space="preserve">, </w:t>
-      </w:r>
-      <w:r>
-        <w:rPr>
-          <w:rStyle w:val="DataTypeTok"/>
-        </w:rPr>
-        <w:t xml:space="preserve">labels =</w:t>
-      </w:r>
-      <w:r>
-        <w:rPr>
-          <w:rStyle w:val="NormalTok"/>
-        </w:rPr>
-        <w:t xml:space="preserve"> </w:t>
-      </w:r>
-      <w:r>
-        <w:rPr>
-          <w:rStyle w:val="KeywordTok"/>
-        </w:rPr>
-        <w:t xml:space="preserve">c</w:t>
-      </w:r>
-      <w:r>
-        <w:rPr>
-          <w:rStyle w:val="NormalTok"/>
-        </w:rPr>
-        <w:t xml:space="preserve">(</w:t>
-      </w:r>
-      <w:r>
-        <w:rPr>
-          <w:rStyle w:val="StringTok"/>
-        </w:rPr>
-        <w:t xml:space="preserve">"Light"</w:t>
-      </w:r>
-      <w:r>
-        <w:rPr>
-          <w:rStyle w:val="NormalTok"/>
-        </w:rPr>
-        <w:t xml:space="preserve">, </w:t>
-      </w:r>
-      <w:r>
-        <w:rPr>
-          <w:rStyle w:val="StringTok"/>
-        </w:rPr>
-        <w:t xml:space="preserve">"Medium"</w:t>
-      </w:r>
-      <w:r>
-        <w:rPr>
-          <w:rStyle w:val="NormalTok"/>
-        </w:rPr>
-        <w:t xml:space="preserve">, </w:t>
-      </w:r>
-      <w:r>
-        <w:rPr>
-          <w:rStyle w:val="StringTok"/>
-        </w:rPr>
-        <w:t xml:space="preserve">"Heavy"</w:t>
-      </w:r>
-      <w:r>
-        <w:rPr>
-          <w:rStyle w:val="NormalTok"/>
-        </w:rPr>
-        <w:t xml:space="preserve">))), </w:t>
-      </w:r>
-      <w:r>
-        <w:br/>
-      </w:r>
-      <w:r>
-        <w:rPr>
-          <w:rStyle w:val="NormalTok"/>
-        </w:rPr>
-        <w:t xml:space="preserve">             </w:t>
-      </w:r>
-      <w:r>
-        <w:rPr>
-          <w:rStyle w:val="DataTypeTok"/>
-        </w:rPr>
-        <w:t xml:space="preserve">show.legend =</w:t>
-      </w:r>
-      <w:r>
-        <w:rPr>
-          <w:rStyle w:val="NormalTok"/>
-        </w:rPr>
-        <w:t xml:space="preserve"> </w:t>
-      </w:r>
-      <w:r>
-        <w:rPr>
-          <w:rStyle w:val="OtherTok"/>
-        </w:rPr>
-        <w:t xml:space="preserve">FALSE</w:t>
-      </w:r>
-      <w:r>
-        <w:rPr>
-          <w:rStyle w:val="NormalTok"/>
-        </w:rPr>
-        <w:t xml:space="preserve">) </w:t>
-      </w:r>
-      <w:r>
-        <w:rPr>
-          <w:rStyle w:val="OperatorTok"/>
-        </w:rPr>
-        <w:t xml:space="preserve">+</w:t>
-      </w:r>
-      <w:r>
-        <w:br/>
-      </w:r>
-      <w:r>
-        <w:rPr>
-          <w:rStyle w:val="StringTok"/>
-        </w:rPr>
-        <w:t xml:space="preserve">  </w:t>
-      </w:r>
-      <w:r>
-        <w:rPr>
-          <w:rStyle w:val="KeywordTok"/>
-        </w:rPr>
-        <w:t xml:space="preserve">geom_smooth</w:t>
-      </w:r>
-      <w:r>
-        <w:rPr>
-          <w:rStyle w:val="NormalTok"/>
-        </w:rPr>
-        <w:t xml:space="preserve">(</w:t>
-      </w:r>
-      <w:r>
-        <w:rPr>
-          <w:rStyle w:val="DataTypeTok"/>
-        </w:rPr>
-        <w:t xml:space="preserve">method =</w:t>
-      </w:r>
-      <w:r>
-        <w:rPr>
-          <w:rStyle w:val="NormalTok"/>
-        </w:rPr>
-        <w:t xml:space="preserve"> </w:t>
-      </w:r>
-      <w:r>
-        <w:rPr>
-          <w:rStyle w:val="StringTok"/>
-        </w:rPr>
-        <w:t xml:space="preserve">"lm"</w:t>
-      </w:r>
-      <w:r>
-        <w:rPr>
-          <w:rStyle w:val="NormalTok"/>
-        </w:rPr>
-        <w:t xml:space="preserve">, </w:t>
-      </w:r>
-      <w:r>
-        <w:rPr>
-          <w:rStyle w:val="DataTypeTok"/>
-        </w:rPr>
-        <w:t xml:space="preserve">se =</w:t>
-      </w:r>
-      <w:r>
-        <w:rPr>
-          <w:rStyle w:val="NormalTok"/>
-        </w:rPr>
-        <w:t xml:space="preserve"> </w:t>
-      </w:r>
-      <w:r>
-        <w:rPr>
-          <w:rStyle w:val="OtherTok"/>
-        </w:rPr>
-        <w:t xml:space="preserve">FALSE</w:t>
-      </w:r>
-      <w:r>
-        <w:rPr>
-          <w:rStyle w:val="NormalTok"/>
-        </w:rPr>
-        <w:t xml:space="preserve">) </w:t>
-      </w:r>
-      <w:r>
-        <w:rPr>
-          <w:rStyle w:val="OperatorTok"/>
-        </w:rPr>
-        <w:t xml:space="preserve">+</w:t>
-      </w:r>
-      <w:r>
-        <w:br/>
-      </w:r>
-      <w:r>
-        <w:rPr>
-          <w:rStyle w:val="StringTok"/>
-        </w:rPr>
-        <w:t xml:space="preserve">  </w:t>
-      </w:r>
-      <w:r>
-        <w:rPr>
-          <w:rStyle w:val="KeywordTok"/>
-        </w:rPr>
-        <w:t xml:space="preserve">labs</w:t>
-      </w:r>
-      <w:r>
-        <w:rPr>
-          <w:rStyle w:val="NormalTok"/>
-        </w:rPr>
-        <w:t xml:space="preserve">(</w:t>
-      </w:r>
-      <w:r>
-        <w:rPr>
-          <w:rStyle w:val="DataTypeTok"/>
-        </w:rPr>
-        <w:t xml:space="preserve">y=</w:t>
-      </w:r>
-      <w:r>
-        <w:rPr>
-          <w:rStyle w:val="StringTok"/>
-        </w:rPr>
-        <w:t xml:space="preserve">"Mean acceleration (m/s^2)"</w:t>
-      </w:r>
-      <w:r>
-        <w:rPr>
-          <w:rStyle w:val="NormalTok"/>
-        </w:rPr>
-        <w:t xml:space="preserve">, </w:t>
-      </w:r>
-      <w:r>
-        <w:rPr>
-          <w:rStyle w:val="DataTypeTok"/>
-        </w:rPr>
-        <w:t xml:space="preserve">colour =</w:t>
-      </w:r>
-      <w:r>
-        <w:rPr>
-          <w:rStyle w:val="NormalTok"/>
-        </w:rPr>
-        <w:t xml:space="preserve"> </w:t>
-      </w:r>
-      <w:r>
-        <w:rPr>
-          <w:rStyle w:val="StringTok"/>
-        </w:rPr>
-        <w:t xml:space="preserve">"Weight"</w:t>
-      </w:r>
-      <w:r>
-        <w:rPr>
-          <w:rStyle w:val="NormalTok"/>
-        </w:rPr>
-        <w:t xml:space="preserve">) </w:t>
-      </w:r>
-      <w:r>
-        <w:br/>
-      </w:r>
-      <w:r>
-        <w:rPr>
-          <w:rStyle w:val="NormalTok"/>
-        </w:rPr>
-        <w:t xml:space="preserve">hp_acc &lt;-</w:t>
-      </w:r>
-      <w:r>
-        <w:rPr>
-          <w:rStyle w:val="StringTok"/>
-        </w:rPr>
-        <w:t xml:space="preserve"> </w:t>
-      </w:r>
-      <w:r>
-        <w:rPr>
-          <w:rStyle w:val="KeywordTok"/>
-        </w:rPr>
-        <w:t xml:space="preserve">data.frame</w:t>
-      </w:r>
-      <w:r>
-        <w:rPr>
-          <w:rStyle w:val="NormalTok"/>
-        </w:rPr>
-        <w:t xml:space="preserve">(</w:t>
-      </w:r>
-      <w:r>
-        <w:rPr>
-          <w:rStyle w:val="DataTypeTok"/>
-        </w:rPr>
-        <w:t xml:space="preserve">hp =</w:t>
-      </w:r>
-      <w:r>
-        <w:rPr>
-          <w:rStyle w:val="NormalTok"/>
-        </w:rPr>
-        <w:t xml:space="preserve"> mtcars</w:t>
-      </w:r>
-      <w:r>
-        <w:rPr>
-          <w:rStyle w:val="OperatorTok"/>
-        </w:rPr>
-        <w:t xml:space="preserve">$</w:t>
-      </w:r>
-      <w:r>
-        <w:rPr>
-          <w:rStyle w:val="NormalTok"/>
-        </w:rPr>
-        <w:t xml:space="preserve">hp, </w:t>
-      </w:r>
-      <w:r>
-        <w:rPr>
-          <w:rStyle w:val="DataTypeTok"/>
-        </w:rPr>
-        <w:t xml:space="preserve">acc =</w:t>
-      </w:r>
-      <w:r>
-        <w:rPr>
-          <w:rStyle w:val="NormalTok"/>
-        </w:rPr>
-        <w:t xml:space="preserve"> </w:t>
-      </w:r>
-      <w:r>
-        <w:rPr>
-          <w:rStyle w:val="FloatTok"/>
-        </w:rPr>
-        <w:t xml:space="preserve">1609.347</w:t>
-      </w:r>
-      <w:r>
-        <w:rPr>
-          <w:rStyle w:val="OperatorTok"/>
-        </w:rPr>
-        <w:t xml:space="preserve">/</w:t>
-      </w:r>
-      <w:r>
-        <w:rPr>
-          <w:rStyle w:val="NormalTok"/>
-        </w:rPr>
-        <w:t xml:space="preserve">(</w:t>
-      </w:r>
-      <w:r>
-        <w:rPr>
-          <w:rStyle w:val="DecValTok"/>
-        </w:rPr>
-        <w:t xml:space="preserve">2</w:t>
-      </w:r>
-      <w:r>
-        <w:rPr>
-          <w:rStyle w:val="OperatorTok"/>
-        </w:rPr>
-        <w:t xml:space="preserve">*</w:t>
-      </w:r>
-      <w:r>
-        <w:rPr>
-          <w:rStyle w:val="NormalTok"/>
-        </w:rPr>
-        <w:t xml:space="preserve">mtcars</w:t>
-      </w:r>
-      <w:r>
-        <w:rPr>
-          <w:rStyle w:val="OperatorTok"/>
-        </w:rPr>
-        <w:t xml:space="preserve">$</w:t>
-      </w:r>
-      <w:r>
-        <w:rPr>
-          <w:rStyle w:val="NormalTok"/>
-        </w:rPr>
-        <w:t xml:space="preserve">qsec</w:t>
-      </w:r>
-      <w:r>
-        <w:rPr>
-          <w:rStyle w:val="OperatorTok"/>
-        </w:rPr>
-        <w:t xml:space="preserve">^</w:t>
-      </w:r>
-      <w:r>
-        <w:rPr>
-          <w:rStyle w:val="DecValTok"/>
-        </w:rPr>
-        <w:t xml:space="preserve">2</w:t>
-      </w:r>
-      <w:r>
-        <w:rPr>
-          <w:rStyle w:val="NormalTok"/>
-        </w:rPr>
-        <w:t xml:space="preserve">))</w:t>
-      </w:r>
-      <w:r>
-        <w:br/>
-      </w:r>
-      <w:r>
-        <w:br/>
-      </w:r>
-      <w:r>
-        <w:rPr>
-          <w:rStyle w:val="KeywordTok"/>
-        </w:rPr>
-        <w:t xml:space="preserve">ggplot</w:t>
-      </w:r>
-      <w:r>
-        <w:rPr>
-          <w:rStyle w:val="NormalTok"/>
-        </w:rPr>
-        <w:t xml:space="preserve">(</w:t>
-      </w:r>
-      <w:r>
-        <w:rPr>
-          <w:rStyle w:val="DataTypeTok"/>
-        </w:rPr>
-        <w:t xml:space="preserve">data =</w:t>
-      </w:r>
-      <w:r>
-        <w:rPr>
-          <w:rStyle w:val="NormalTok"/>
-        </w:rPr>
-        <w:t xml:space="preserve"> mtcars, </w:t>
-      </w:r>
-      <w:r>
-        <w:rPr>
-          <w:rStyle w:val="DataTypeTok"/>
-        </w:rPr>
-        <w:t xml:space="preserve">mapping =</w:t>
-      </w:r>
-      <w:r>
-        <w:rPr>
-          <w:rStyle w:val="NormalTok"/>
-        </w:rPr>
-        <w:t xml:space="preserve"> </w:t>
-      </w:r>
-      <w:r>
-        <w:rPr>
-          <w:rStyle w:val="KeywordTok"/>
-        </w:rPr>
-        <w:t xml:space="preserve">aes</w:t>
-      </w:r>
-      <w:r>
-        <w:rPr>
-          <w:rStyle w:val="NormalTok"/>
-        </w:rPr>
-        <w:t xml:space="preserve">(</w:t>
-      </w:r>
-      <w:r>
-        <w:rPr>
-          <w:rStyle w:val="DataTypeTok"/>
-        </w:rPr>
-        <w:t xml:space="preserve">x =</w:t>
-      </w:r>
-      <w:r>
-        <w:rPr>
-          <w:rStyle w:val="NormalTok"/>
-        </w:rPr>
-        <w:t xml:space="preserve"> hp, </w:t>
-      </w:r>
-      <w:r>
-        <w:rPr>
-          <w:rStyle w:val="DataTypeTok"/>
-        </w:rPr>
-        <w:t xml:space="preserve">y =</w:t>
-      </w:r>
-      <w:r>
-        <w:rPr>
-          <w:rStyle w:val="NormalTok"/>
-        </w:rPr>
-        <w:t xml:space="preserve"> </w:t>
-      </w:r>
-      <w:r>
-        <w:rPr>
-          <w:rStyle w:val="FloatTok"/>
-        </w:rPr>
-        <w:t xml:space="preserve">1609.347</w:t>
-      </w:r>
-      <w:r>
-        <w:rPr>
-          <w:rStyle w:val="OperatorTok"/>
-        </w:rPr>
-        <w:t xml:space="preserve">/</w:t>
-      </w:r>
-      <w:r>
-        <w:rPr>
-          <w:rStyle w:val="NormalTok"/>
-        </w:rPr>
-        <w:t xml:space="preserve">(</w:t>
-      </w:r>
-      <w:r>
-        <w:rPr>
-          <w:rStyle w:val="DecValTok"/>
-        </w:rPr>
-        <w:t xml:space="preserve">2</w:t>
-      </w:r>
-      <w:r>
-        <w:rPr>
-          <w:rStyle w:val="OperatorTok"/>
-        </w:rPr>
-        <w:t xml:space="preserve">*</w:t>
-      </w:r>
-      <w:r>
-        <w:rPr>
-          <w:rStyle w:val="NormalTok"/>
-        </w:rPr>
-        <w:t xml:space="preserve">qsec</w:t>
-      </w:r>
-      <w:r>
-        <w:rPr>
-          <w:rStyle w:val="OperatorTok"/>
-        </w:rPr>
-        <w:t xml:space="preserve">^</w:t>
-      </w:r>
-      <w:r>
-        <w:rPr>
-          <w:rStyle w:val="DecValTok"/>
-        </w:rPr>
-        <w:t xml:space="preserve">2</w:t>
-      </w:r>
-      <w:r>
-        <w:rPr>
-          <w:rStyle w:val="NormalTok"/>
-        </w:rPr>
-        <w:t xml:space="preserve">))) </w:t>
-      </w:r>
-      <w:r>
-        <w:rPr>
-          <w:rStyle w:val="OperatorTok"/>
-        </w:rPr>
-        <w:t xml:space="preserve">+</w:t>
-      </w:r>
-      <w:r>
-        <w:br/>
-      </w:r>
-      <w:r>
-        <w:rPr>
-          <w:rStyle w:val="StringTok"/>
-        </w:rPr>
-        <w:t xml:space="preserve">  </w:t>
-      </w:r>
-      <w:r>
-        <w:rPr>
-          <w:rStyle w:val="KeywordTok"/>
-        </w:rPr>
-        <w:t xml:space="preserve">geom_point</w:t>
-      </w:r>
-      <w:r>
-        <w:rPr>
-          <w:rStyle w:val="NormalTok"/>
-        </w:rPr>
-        <w:t xml:space="preserve">(</w:t>
-      </w:r>
-      <w:r>
-        <w:rPr>
-          <w:rStyle w:val="DataTypeTok"/>
-        </w:rPr>
-        <w:t xml:space="preserve">data=</w:t>
-      </w:r>
-      <w:r>
-        <w:rPr>
-          <w:rStyle w:val="NormalTok"/>
-        </w:rPr>
-        <w:t xml:space="preserve">hp_acc, </w:t>
-      </w:r>
-      <w:r>
-        <w:rPr>
-          <w:rStyle w:val="DataTypeTok"/>
-        </w:rPr>
-        <w:t xml:space="preserve">mapping =</w:t>
-      </w:r>
-      <w:r>
-        <w:rPr>
-          <w:rStyle w:val="NormalTok"/>
-        </w:rPr>
-        <w:t xml:space="preserve"> </w:t>
-      </w:r>
-      <w:r>
-        <w:rPr>
-          <w:rStyle w:val="KeywordTok"/>
-        </w:rPr>
-        <w:t xml:space="preserve">aes</w:t>
-      </w:r>
-      <w:r>
-        <w:rPr>
-          <w:rStyle w:val="NormalTok"/>
-        </w:rPr>
-        <w:t xml:space="preserve">(</w:t>
-      </w:r>
-      <w:r>
-        <w:rPr>
-          <w:rStyle w:val="DataTypeTok"/>
-        </w:rPr>
-        <w:t xml:space="preserve">x =</w:t>
-      </w:r>
-      <w:r>
-        <w:rPr>
-          <w:rStyle w:val="NormalTok"/>
-        </w:rPr>
-        <w:t xml:space="preserve"> hp, </w:t>
-      </w:r>
-      <w:r>
-        <w:rPr>
-          <w:rStyle w:val="DataTypeTok"/>
-        </w:rPr>
-        <w:t xml:space="preserve">y =</w:t>
-      </w:r>
-      <w:r>
-        <w:rPr>
-          <w:rStyle w:val="NormalTok"/>
-        </w:rPr>
-        <w:t xml:space="preserve"> acc), </w:t>
-      </w:r>
-      <w:r>
-        <w:rPr>
-          <w:rStyle w:val="DataTypeTok"/>
-        </w:rPr>
-        <w:t xml:space="preserve">colour=</w:t>
-      </w:r>
-      <w:r>
-        <w:rPr>
-          <w:rStyle w:val="NormalTok"/>
-        </w:rPr>
-        <w:t xml:space="preserve"> </w:t>
-      </w:r>
-      <w:r>
-        <w:rPr>
-          <w:rStyle w:val="StringTok"/>
-        </w:rPr>
-        <w:t xml:space="preserve">"black"</w:t>
-      </w:r>
-      <w:r>
-        <w:rPr>
-          <w:rStyle w:val="NormalTok"/>
-        </w:rPr>
-        <w:t xml:space="preserve">) </w:t>
-      </w:r>
-      <w:r>
-        <w:rPr>
-          <w:rStyle w:val="OperatorTok"/>
-        </w:rPr>
-        <w:t xml:space="preserve">+</w:t>
-      </w:r>
-      <w:r>
-        <w:br/>
-      </w:r>
-      <w:r>
-        <w:rPr>
-          <w:rStyle w:val="StringTok"/>
-        </w:rPr>
-        <w:t xml:space="preserve">  </w:t>
-      </w:r>
-      <w:r>
-        <w:rPr>
-          <w:rStyle w:val="KeywordTok"/>
-        </w:rPr>
-        <w:t xml:space="preserve">facet_wrap</w:t>
-      </w:r>
-      <w:r>
-        <w:rPr>
-          <w:rStyle w:val="NormalTok"/>
-        </w:rPr>
-        <w:t xml:space="preserve">(</w:t>
-      </w:r>
-      <w:r>
-        <w:rPr>
-          <w:rStyle w:val="OperatorTok"/>
-        </w:rPr>
-        <w:t xml:space="preserve">~</w:t>
-      </w:r>
-      <w:r>
-        <w:rPr>
-          <w:rStyle w:val="KeywordTok"/>
-        </w:rPr>
-        <w:t xml:space="preserve">cut_number</w:t>
-      </w:r>
-      <w:r>
-        <w:rPr>
-          <w:rStyle w:val="NormalTok"/>
-        </w:rPr>
-        <w:t xml:space="preserve">(wt, </w:t>
-      </w:r>
-      <w:r>
-        <w:rPr>
-          <w:rStyle w:val="DataTypeTok"/>
-        </w:rPr>
-        <w:t xml:space="preserve">n =</w:t>
-      </w:r>
-      <w:r>
-        <w:rPr>
-          <w:rStyle w:val="DecValTok"/>
-        </w:rPr>
-        <w:t xml:space="preserve">3</w:t>
-      </w:r>
-      <w:r>
-        <w:rPr>
-          <w:rStyle w:val="NormalTok"/>
-        </w:rPr>
-        <w:t xml:space="preserve"> , </w:t>
-      </w:r>
-      <w:r>
-        <w:rPr>
-          <w:rStyle w:val="DataTypeTok"/>
-        </w:rPr>
-        <w:t xml:space="preserve">labels =</w:t>
-      </w:r>
-      <w:r>
-        <w:rPr>
-          <w:rStyle w:val="NormalTok"/>
-        </w:rPr>
-        <w:t xml:space="preserve"> </w:t>
-      </w:r>
-      <w:r>
-        <w:rPr>
-          <w:rStyle w:val="KeywordTok"/>
-        </w:rPr>
-        <w:t xml:space="preserve">c</w:t>
-      </w:r>
-      <w:r>
-        <w:rPr>
-          <w:rStyle w:val="NormalTok"/>
-        </w:rPr>
-        <w:t xml:space="preserve">(</w:t>
-      </w:r>
-      <w:r>
-        <w:rPr>
-          <w:rStyle w:val="StringTok"/>
-        </w:rPr>
-        <w:t xml:space="preserve">"Light"</w:t>
-      </w:r>
-      <w:r>
-        <w:rPr>
-          <w:rStyle w:val="NormalTok"/>
-        </w:rPr>
-        <w:t xml:space="preserve">, </w:t>
-      </w:r>
-      <w:r>
-        <w:rPr>
-          <w:rStyle w:val="StringTok"/>
-        </w:rPr>
-        <w:t xml:space="preserve">"Medium"</w:t>
-      </w:r>
-      <w:r>
-        <w:rPr>
-          <w:rStyle w:val="NormalTok"/>
-        </w:rPr>
-        <w:t xml:space="preserve">, </w:t>
-      </w:r>
-      <w:r>
-        <w:rPr>
-          <w:rStyle w:val="StringTok"/>
-        </w:rPr>
-        <w:t xml:space="preserve">"Heavy"</w:t>
-      </w:r>
-      <w:r>
-        <w:rPr>
-          <w:rStyle w:val="NormalTok"/>
-        </w:rPr>
-        <w:t xml:space="preserve">)), </w:t>
-      </w:r>
-      <w:r>
-        <w:rPr>
-          <w:rStyle w:val="DataTypeTok"/>
-        </w:rPr>
-        <w:t xml:space="preserve">strip.position =</w:t>
-      </w:r>
-      <w:r>
-        <w:rPr>
-          <w:rStyle w:val="NormalTok"/>
-        </w:rPr>
-        <w:t xml:space="preserve"> </w:t>
-      </w:r>
-      <w:r>
-        <w:rPr>
-          <w:rStyle w:val="StringTok"/>
-        </w:rPr>
-        <w:t xml:space="preserve">"bottom"</w:t>
-      </w:r>
-      <w:r>
-        <w:rPr>
-          <w:rStyle w:val="NormalTok"/>
-        </w:rPr>
-        <w:t xml:space="preserve">) </w:t>
-      </w:r>
-      <w:r>
-        <w:rPr>
-          <w:rStyle w:val="OperatorTok"/>
-        </w:rPr>
-        <w:t xml:space="preserve">+</w:t>
-      </w:r>
-      <w:r>
-        <w:br/>
-      </w:r>
-      <w:r>
-        <w:rPr>
-          <w:rStyle w:val="StringTok"/>
-        </w:rPr>
-        <w:t xml:space="preserve">  </w:t>
-      </w:r>
-      <w:r>
-        <w:rPr>
-          <w:rStyle w:val="KeywordTok"/>
-        </w:rPr>
-        <w:t xml:space="preserve">theme</w:t>
-      </w:r>
-      <w:r>
-        <w:rPr>
-          <w:rStyle w:val="NormalTok"/>
-        </w:rPr>
-        <w:t xml:space="preserve">(</w:t>
-      </w:r>
-      <w:r>
-        <w:rPr>
-          <w:rStyle w:val="DataTypeTok"/>
-        </w:rPr>
-        <w:t xml:space="preserve">panel.background =</w:t>
-      </w:r>
-      <w:r>
-        <w:rPr>
-          <w:rStyle w:val="NormalTok"/>
-        </w:rPr>
-        <w:t xml:space="preserve"> </w:t>
-      </w:r>
-      <w:r>
-        <w:rPr>
-          <w:rStyle w:val="KeywordTok"/>
-        </w:rPr>
-        <w:t xml:space="preserve">element_rect</w:t>
-      </w:r>
-      <w:r>
-        <w:rPr>
-          <w:rStyle w:val="NormalTok"/>
-        </w:rPr>
-        <w:t xml:space="preserve">(</w:t>
-      </w:r>
-      <w:r>
-        <w:rPr>
-          <w:rStyle w:val="DataTypeTok"/>
-        </w:rPr>
-        <w:t xml:space="preserve">fill =</w:t>
-      </w:r>
-      <w:r>
-        <w:rPr>
-          <w:rStyle w:val="NormalTok"/>
-        </w:rPr>
-        <w:t xml:space="preserve"> </w:t>
-      </w:r>
-      <w:r>
-        <w:rPr>
-          <w:rStyle w:val="StringTok"/>
-        </w:rPr>
-        <w:t xml:space="preserve">"pink"</w:t>
-      </w:r>
-      <w:r>
-        <w:rPr>
-          <w:rStyle w:val="NormalTok"/>
-        </w:rPr>
-        <w:t xml:space="preserve">), </w:t>
-      </w:r>
-      <w:r>
-        <w:rPr>
-          <w:rStyle w:val="DataTypeTok"/>
-        </w:rPr>
-        <w:t xml:space="preserve">strip.background =</w:t>
-      </w:r>
-      <w:r>
-        <w:rPr>
-          <w:rStyle w:val="NormalTok"/>
-        </w:rPr>
-        <w:t xml:space="preserve"> </w:t>
-      </w:r>
-      <w:r>
-        <w:rPr>
-          <w:rStyle w:val="KeywordTok"/>
-        </w:rPr>
-        <w:t xml:space="preserve">element_rect</w:t>
-      </w:r>
-      <w:r>
-        <w:rPr>
-          <w:rStyle w:val="NormalTok"/>
-        </w:rPr>
-        <w:t xml:space="preserve">(</w:t>
-      </w:r>
-      <w:r>
-        <w:rPr>
-          <w:rStyle w:val="DataTypeTok"/>
-        </w:rPr>
-        <w:t xml:space="preserve">fill =</w:t>
-      </w:r>
-      <w:r>
-        <w:rPr>
-          <w:rStyle w:val="NormalTok"/>
-        </w:rPr>
-        <w:t xml:space="preserve"> </w:t>
-      </w:r>
-      <w:r>
-        <w:rPr>
-          <w:rStyle w:val="StringTok"/>
-        </w:rPr>
-        <w:t xml:space="preserve">"yellow"</w:t>
-      </w:r>
-      <w:r>
-        <w:rPr>
-          <w:rStyle w:val="NormalTok"/>
-        </w:rPr>
-        <w:t xml:space="preserve">,</w:t>
-      </w:r>
-      <w:r>
-        <w:rPr>
-          <w:rStyle w:val="DataTypeTok"/>
-        </w:rPr>
-        <w:t xml:space="preserve">color =</w:t>
-      </w:r>
-      <w:r>
-        <w:rPr>
-          <w:rStyle w:val="NormalTok"/>
-        </w:rPr>
-        <w:t xml:space="preserve"> </w:t>
-      </w:r>
-      <w:r>
-        <w:rPr>
-          <w:rStyle w:val="StringTok"/>
-        </w:rPr>
-        <w:t xml:space="preserve">"red"</w:t>
-      </w:r>
-      <w:r>
-        <w:rPr>
-          <w:rStyle w:val="NormalTok"/>
-        </w:rPr>
-        <w:t xml:space="preserve">)) </w:t>
-      </w:r>
-      <w:r>
-        <w:rPr>
-          <w:rStyle w:val="OperatorTok"/>
-        </w:rPr>
-        <w:t xml:space="preserve">+</w:t>
-      </w:r>
-      <w:r>
-        <w:br/>
-      </w:r>
-      <w:r>
-        <w:rPr>
-          <w:rStyle w:val="StringTok"/>
-        </w:rPr>
-        <w:t xml:space="preserve">  </w:t>
-      </w:r>
-      <w:r>
-        <w:rPr>
-          <w:rStyle w:val="KeywordTok"/>
-        </w:rPr>
-        <w:t xml:space="preserve">geom_point</w:t>
-      </w:r>
-      <w:r>
-        <w:rPr>
-          <w:rStyle w:val="NormalTok"/>
-        </w:rPr>
-        <w:t xml:space="preserve">(</w:t>
-      </w:r>
-      <w:r>
-        <w:rPr>
-          <w:rStyle w:val="KeywordTok"/>
-        </w:rPr>
-        <w:t xml:space="preserve">aes</w:t>
-      </w:r>
-      <w:r>
-        <w:rPr>
-          <w:rStyle w:val="NormalTok"/>
-        </w:rPr>
-        <w:t xml:space="preserve">(</w:t>
-      </w:r>
-      <w:r>
-        <w:rPr>
-          <w:rStyle w:val="DataTypeTok"/>
-        </w:rPr>
-        <w:t xml:space="preserve">colour =</w:t>
-      </w:r>
-      <w:r>
-        <w:rPr>
-          <w:rStyle w:val="NormalTok"/>
-        </w:rPr>
-        <w:t xml:space="preserve"> </w:t>
-      </w:r>
-      <w:r>
-        <w:rPr>
-          <w:rStyle w:val="KeywordTok"/>
-        </w:rPr>
-        <w:t xml:space="preserve">cut_number</w:t>
-      </w:r>
-      <w:r>
-        <w:rPr>
-          <w:rStyle w:val="NormalTok"/>
-        </w:rPr>
-        <w:t xml:space="preserve">(wt, </w:t>
-      </w:r>
-      <w:r>
-        <w:rPr>
-          <w:rStyle w:val="DataTypeTok"/>
-        </w:rPr>
-        <w:t xml:space="preserve">n =</w:t>
-      </w:r>
-      <w:r>
-        <w:rPr>
-          <w:rStyle w:val="NormalTok"/>
-        </w:rPr>
-        <w:t xml:space="preserve"> </w:t>
-      </w:r>
-      <w:r>
-        <w:rPr>
-          <w:rStyle w:val="DecValTok"/>
-        </w:rPr>
-        <w:t xml:space="preserve">3</w:t>
-      </w:r>
-      <w:r>
-        <w:rPr>
-          <w:rStyle w:val="NormalTok"/>
-        </w:rPr>
-        <w:t xml:space="preserve">, </w:t>
-      </w:r>
-      <w:r>
-        <w:rPr>
-          <w:rStyle w:val="DataTypeTok"/>
-        </w:rPr>
-        <w:t xml:space="preserve">labels =</w:t>
-      </w:r>
-      <w:r>
-        <w:rPr>
-          <w:rStyle w:val="NormalTok"/>
-        </w:rPr>
-        <w:t xml:space="preserve"> </w:t>
-      </w:r>
-      <w:r>
-        <w:rPr>
-          <w:rStyle w:val="KeywordTok"/>
-        </w:rPr>
-        <w:t xml:space="preserve">c</w:t>
-      </w:r>
-      <w:r>
-        <w:rPr>
-          <w:rStyle w:val="NormalTok"/>
-        </w:rPr>
-        <w:t xml:space="preserve">(</w:t>
-      </w:r>
-      <w:r>
-        <w:rPr>
-          <w:rStyle w:val="StringTok"/>
-        </w:rPr>
-        <w:t xml:space="preserve">"Light"</w:t>
-      </w:r>
-      <w:r>
-        <w:rPr>
-          <w:rStyle w:val="NormalTok"/>
-        </w:rPr>
-        <w:t xml:space="preserve">, </w:t>
-      </w:r>
-      <w:r>
-        <w:rPr>
-          <w:rStyle w:val="StringTok"/>
-        </w:rPr>
-        <w:t xml:space="preserve">"Medium"</w:t>
-      </w:r>
-      <w:r>
-        <w:rPr>
-          <w:rStyle w:val="NormalTok"/>
-        </w:rPr>
-        <w:t xml:space="preserve">, </w:t>
-      </w:r>
-      <w:r>
-        <w:rPr>
-          <w:rStyle w:val="StringTok"/>
-        </w:rPr>
-        <w:t xml:space="preserve">"Heavy"</w:t>
-      </w:r>
-      <w:r>
-        <w:rPr>
-          <w:rStyle w:val="NormalTok"/>
-        </w:rPr>
-        <w:t xml:space="preserve">))), </w:t>
-      </w:r>
-      <w:r>
-        <w:br/>
-      </w:r>
-      <w:r>
-        <w:rPr>
-          <w:rStyle w:val="NormalTok"/>
-        </w:rPr>
-        <w:t xml:space="preserve">             </w:t>
-      </w:r>
-      <w:r>
-        <w:rPr>
-          <w:rStyle w:val="DataTypeTok"/>
-        </w:rPr>
-        <w:t xml:space="preserve">show.legend =</w:t>
-      </w:r>
-      <w:r>
-        <w:rPr>
-          <w:rStyle w:val="NormalTok"/>
-        </w:rPr>
-        <w:t xml:space="preserve"> F) </w:t>
-      </w:r>
-      <w:r>
-        <w:rPr>
-          <w:rStyle w:val="OperatorTok"/>
-        </w:rPr>
-        <w:t xml:space="preserve">+</w:t>
-      </w:r>
-      <w:r>
-        <w:br/>
-      </w:r>
-      <w:r>
-        <w:rPr>
-          <w:rStyle w:val="StringTok"/>
-        </w:rPr>
-        <w:t xml:space="preserve">  </w:t>
-      </w:r>
-      <w:r>
-        <w:rPr>
-          <w:rStyle w:val="KeywordTok"/>
-        </w:rPr>
-        <w:t xml:space="preserve">geom_smooth</w:t>
-      </w:r>
-      <w:r>
-        <w:rPr>
-          <w:rStyle w:val="NormalTok"/>
-        </w:rPr>
-        <w:t xml:space="preserve">(</w:t>
-      </w:r>
-      <w:r>
-        <w:rPr>
-          <w:rStyle w:val="DataTypeTok"/>
-        </w:rPr>
-        <w:t xml:space="preserve">method =</w:t>
-      </w:r>
-      <w:r>
-        <w:rPr>
-          <w:rStyle w:val="NormalTok"/>
-        </w:rPr>
-        <w:t xml:space="preserve"> </w:t>
-      </w:r>
-      <w:r>
-        <w:rPr>
-          <w:rStyle w:val="StringTok"/>
-        </w:rPr>
-        <w:t xml:space="preserve">"lm"</w:t>
-      </w:r>
-      <w:r>
-        <w:rPr>
-          <w:rStyle w:val="NormalTok"/>
-        </w:rPr>
-        <w:t xml:space="preserve">, </w:t>
-      </w:r>
-      <w:r>
-        <w:rPr>
-          <w:rStyle w:val="DataTypeTok"/>
-        </w:rPr>
-        <w:t xml:space="preserve">color =</w:t>
-      </w:r>
-      <w:r>
-        <w:rPr>
-          <w:rStyle w:val="NormalTok"/>
-        </w:rPr>
-        <w:t xml:space="preserve"> </w:t>
-      </w:r>
-      <w:r>
-        <w:rPr>
-          <w:rStyle w:val="StringTok"/>
-        </w:rPr>
-        <w:t xml:space="preserve">"brown"</w:t>
-      </w:r>
-      <w:r>
-        <w:rPr>
-          <w:rStyle w:val="NormalTok"/>
-        </w:rPr>
-        <w:t xml:space="preserve">, </w:t>
-      </w:r>
-      <w:r>
-        <w:rPr>
-          <w:rStyle w:val="DataTypeTok"/>
-        </w:rPr>
-        <w:t xml:space="preserve">se =</w:t>
-      </w:r>
-      <w:r>
-        <w:rPr>
-          <w:rStyle w:val="NormalTok"/>
-        </w:rPr>
-        <w:t xml:space="preserve"> </w:t>
-      </w:r>
-      <w:r>
-        <w:rPr>
-          <w:rStyle w:val="OtherTok"/>
-        </w:rPr>
-        <w:t xml:space="preserve">FALSE</w:t>
-      </w:r>
-      <w:r>
-        <w:rPr>
-          <w:rStyle w:val="NormalTok"/>
-        </w:rPr>
-        <w:t xml:space="preserve">) </w:t>
-      </w:r>
-      <w:r>
-        <w:rPr>
-          <w:rStyle w:val="OperatorTok"/>
-        </w:rPr>
-        <w:t xml:space="preserve">+</w:t>
-      </w:r>
-      <w:r>
-        <w:br/>
-      </w:r>
-      <w:r>
-        <w:rPr>
-          <w:rStyle w:val="StringTok"/>
-        </w:rPr>
-        <w:t xml:space="preserve">  </w:t>
-      </w:r>
-      <w:r>
-        <w:rPr>
-          <w:rStyle w:val="KeywordTok"/>
-        </w:rPr>
-        <w:t xml:space="preserve">labs</w:t>
-      </w:r>
-      <w:r>
-        <w:rPr>
-          <w:rStyle w:val="NormalTok"/>
-        </w:rPr>
-        <w:t xml:space="preserve">(</w:t>
-      </w:r>
-      <w:r>
-        <w:rPr>
-          <w:rStyle w:val="DataTypeTok"/>
-        </w:rPr>
-        <w:t xml:space="preserve">y=</w:t>
-      </w:r>
-      <w:r>
-        <w:rPr>
-          <w:rStyle w:val="StringTok"/>
-        </w:rPr>
-        <w:t xml:space="preserve">"Mean acceleration (m/s^2)"</w:t>
-      </w:r>
-      <w:r>
-        <w:rPr>
-          <w:rStyle w:val="NormalTok"/>
-        </w:rPr>
-        <w:t xml:space="preserve">, </w:t>
-      </w:r>
-      <w:r>
-        <w:rPr>
-          <w:rStyle w:val="DataTypeTok"/>
-        </w:rPr>
-        <w:t xml:space="preserve">colour =</w:t>
-      </w:r>
-      <w:r>
-        <w:rPr>
-          <w:rStyle w:val="NormalTok"/>
-        </w:rPr>
-        <w:t xml:space="preserve"> </w:t>
-      </w:r>
-      <w:r>
-        <w:rPr>
-          <w:rStyle w:val="StringTok"/>
-        </w:rPr>
-        <w:t xml:space="preserve">"Weight"</w:t>
-      </w:r>
-      <w:r>
-        <w:rPr>
-          <w:rStyle w:val="NormalTok"/>
-        </w:rPr>
-        <w:t xml:space="preserve">)</w:t>
-      </w:r>
-      <w:r>
-        <w:br/>
-      </w:r>
-      <w:r>
-        <w:rPr>
-          <w:rStyle w:val="KeywordTok"/>
-        </w:rPr>
-        <w:t xml:space="preserve">sessionInfo</w:t>
-      </w:r>
-      <w:r>
-        <w:rPr>
-          <w:rStyle w:val="NormalTok"/>
-        </w:rPr>
-        <w:t xml:space="preserve">()</w:t>
       </w:r>
     </w:p>
     <w:sectPr/>

</xml_diff>